<commit_message>
retrospectively added checklist, to do tables and class diagrams
</commit_message>
<xml_diff>
--- a/Softwareengineering_report.docx
+++ b/Softwareengineering_report.docx
@@ -2178,7 +2178,7 @@
           <w:lang w:eastAsia="en-GB"/>
         </w:rPr>
         <w:drawing>
-          <wp:anchor distT="0" distB="0" distL="114300" distR="114300" simplePos="0" relativeHeight="251664384" behindDoc="0" locked="0" layoutInCell="1" allowOverlap="1">
+          <wp:anchor distT="0" distB="0" distL="114300" distR="114300" simplePos="0" relativeHeight="251663360" behindDoc="0" locked="0" layoutInCell="1" allowOverlap="1">
             <wp:simplePos x="0" y="0"/>
             <wp:positionH relativeFrom="margin">
               <wp:align>right</wp:align>
@@ -2440,7 +2440,7 @@
           <w:lang w:eastAsia="en-GB"/>
         </w:rPr>
         <w:drawing>
-          <wp:anchor distT="0" distB="0" distL="114300" distR="114300" simplePos="0" relativeHeight="251658240" behindDoc="0" locked="0" layoutInCell="1" allowOverlap="1">
+          <wp:anchor distT="0" distB="0" distL="114300" distR="114300" simplePos="0" relativeHeight="251657216" behindDoc="0" locked="0" layoutInCell="1" allowOverlap="1">
             <wp:simplePos x="0" y="0"/>
             <wp:positionH relativeFrom="page">
               <wp:posOffset>3974465</wp:posOffset>
@@ -2536,7 +2536,7 @@
           <w:lang w:eastAsia="en-GB"/>
         </w:rPr>
         <w:drawing>
-          <wp:anchor distT="0" distB="0" distL="114300" distR="114300" simplePos="0" relativeHeight="251659264" behindDoc="0" locked="0" layoutInCell="1" allowOverlap="1">
+          <wp:anchor distT="0" distB="0" distL="114300" distR="114300" simplePos="0" relativeHeight="251658240" behindDoc="0" locked="0" layoutInCell="1" allowOverlap="1">
             <wp:simplePos x="0" y="0"/>
             <wp:positionH relativeFrom="column">
               <wp:posOffset>-257175</wp:posOffset>
@@ -2604,13 +2604,15 @@
         <w:rPr>
           <w:b/>
           <w:bCs/>
-          <w:u w:val="single"/>
-        </w:rPr>
-      </w:pPr>
-    </w:p>
-    <w:p>
-      <w:pPr>
-        <w:rPr>
+          <w:sz w:val="6"/>
+          <w:u w:val="single"/>
+        </w:rPr>
+      </w:pPr>
+    </w:p>
+    <w:p>
+      <w:pPr>
+        <w:rPr>
+          <w:b/>
           <w:u w:val="single"/>
         </w:rPr>
       </w:pPr>
@@ -2628,7 +2630,10 @@
         <w:spacing w:after="0"/>
       </w:pPr>
       <w:r>
-        <w:t xml:space="preserve">Educational aspect: </w:t>
+        <w:t>Educational aspect</w:t>
+      </w:r>
+      <w:r>
+        <w:t xml:space="preserve">: </w:t>
       </w:r>
     </w:p>
     <w:p>
@@ -2646,12 +2651,6 @@
     <w:p>
       <w:pPr>
         <w:spacing w:after="0"/>
-        <w:ind w:left="720"/>
-      </w:pPr>
-    </w:p>
-    <w:p>
-      <w:pPr>
-        <w:spacing w:after="0"/>
       </w:pPr>
       <w:r>
         <w:t>Description:</w:t>
@@ -2722,7 +2721,6 @@
         <w:spacing w:after="0"/>
       </w:pPr>
       <w:r>
-        <w:lastRenderedPageBreak/>
         <w:t>The possibility of coop versus AI/computers or solving puzzles together using similar logic.</w:t>
       </w:r>
     </w:p>
@@ -2735,13 +2733,8 @@
         <w:spacing w:after="0"/>
       </w:pPr>
       <w:r>
-        <w:t>More maps / maps with a comp-</w:t>
-      </w:r>
-      <w:proofErr w:type="spellStart"/>
-      <w:r>
-        <w:t>sci</w:t>
-      </w:r>
-      <w:proofErr w:type="spellEnd"/>
+        <w:t>More maps / maps with a computer science</w:t>
+      </w:r>
       <w:r>
         <w:t xml:space="preserve"> theme.</w:t>
       </w:r>
@@ -2749,59 +2742,34 @@
     <w:p>
       <w:pPr>
         <w:rPr>
-          <w:sz w:val="16"/>
-          <w:u w:val="single"/>
-        </w:rPr>
-      </w:pPr>
-    </w:p>
-    <w:p>
-      <w:pPr>
-        <w:rPr>
-          <w:u w:val="single"/>
-        </w:rPr>
-      </w:pPr>
-      <w:r>
-        <w:rPr>
-          <w:u w:val="single"/>
-        </w:rPr>
+          <w:u w:val="single"/>
+        </w:rPr>
+      </w:pPr>
+      <w:r>
+        <w:rPr>
+          <w:u w:val="single"/>
+        </w:rPr>
+        <w:lastRenderedPageBreak/>
         <w:t>Feedback:</w:t>
       </w:r>
     </w:p>
     <w:p>
-      <w:r>
-        <w:t>Around 10 people from the cohort voted for the game. Ian gave some positive feedback regarding the graphical choices and simplicity of the game.</w:t>
-      </w:r>
-    </w:p>
-    <w:p>
-      <w:pPr>
-        <w:rPr>
-          <w:sz w:val="12"/>
-        </w:rPr>
-      </w:pPr>
-    </w:p>
-    <w:p>
-      <w:pPr>
-        <w:rPr>
-          <w:sz w:val="28"/>
-          <w:u w:val="single"/>
-        </w:rPr>
-      </w:pPr>
       <w:r>
         <w:rPr>
           <w:noProof/>
           <w:lang w:eastAsia="en-GB"/>
         </w:rPr>
         <w:drawing>
-          <wp:anchor distT="0" distB="0" distL="114300" distR="114300" simplePos="0" relativeHeight="251663360" behindDoc="0" locked="0" layoutInCell="1" allowOverlap="1">
+          <wp:anchor distT="0" distB="0" distL="114300" distR="114300" simplePos="0" relativeHeight="251662336" behindDoc="0" locked="0" layoutInCell="1" allowOverlap="1">
             <wp:simplePos x="0" y="0"/>
             <wp:positionH relativeFrom="margin">
-              <wp:align>center</wp:align>
+              <wp:posOffset>798830</wp:posOffset>
             </wp:positionH>
             <wp:positionV relativeFrom="paragraph">
-              <wp:posOffset>-388620</wp:posOffset>
+              <wp:posOffset>148590</wp:posOffset>
             </wp:positionV>
             <wp:extent cx="4112895" cy="6014720"/>
-            <wp:effectExtent l="1588" t="0" r="3492" b="3493"/>
+            <wp:effectExtent l="115888" t="112712" r="136842" b="155893"/>
             <wp:wrapSquare wrapText="bothSides"/>
             <wp:docPr id="8" name="Picture 8"/>
             <wp:cNvGraphicFramePr>
@@ -2833,9 +2801,36 @@
                     <a:prstGeom prst="rect">
                       <a:avLst/>
                     </a:prstGeom>
-                    <a:ln>
-                      <a:noFill/>
+                    <a:solidFill>
+                      <a:srgbClr val="FFFFFF">
+                        <a:shade val="85000"/>
+                      </a:srgbClr>
+                    </a:solidFill>
+                    <a:ln w="88900" cap="sq">
+                      <a:solidFill>
+                        <a:srgbClr val="FFFFFF"/>
+                      </a:solidFill>
+                      <a:miter lim="800000"/>
                     </a:ln>
+                    <a:effectLst>
+                      <a:outerShdw blurRad="55000" dist="18000" dir="5400000" algn="tl" rotWithShape="0">
+                        <a:srgbClr val="000000">
+                          <a:alpha val="40000"/>
+                        </a:srgbClr>
+                      </a:outerShdw>
+                    </a:effectLst>
+                    <a:scene3d>
+                      <a:camera prst="orthographicFront"/>
+                      <a:lightRig rig="twoPt" dir="t">
+                        <a:rot lat="0" lon="0" rev="7200000"/>
+                      </a:lightRig>
+                    </a:scene3d>
+                    <a:sp3d>
+                      <a:bevelT w="25400" h="19050"/>
+                      <a:contourClr>
+                        <a:srgbClr val="FFFFFF"/>
+                      </a:contourClr>
+                    </a:sp3d>
                     <a:extLst>
                       <a:ext uri="{53640926-AAD7-44D8-BBD7-CCE9431645EC}">
                         <a14:shadowObscured xmlns:a14="http://schemas.microsoft.com/office/drawing/2010/main"/>
@@ -2855,6 +2850,17 @@
         </w:drawing>
       </w:r>
       <w:r>
+        <w:t>Around 10 people from the cohort voted for the game. Ian gave some positive feedback regarding the graphical choices and simplicity of the game.</w:t>
+      </w:r>
+    </w:p>
+    <w:p>
+      <w:pPr>
+        <w:rPr>
+          <w:sz w:val="28"/>
+          <w:u w:val="single"/>
+        </w:rPr>
+      </w:pPr>
+      <w:r>
         <w:rPr>
           <w:sz w:val="28"/>
           <w:u w:val="single"/>
@@ -2965,7 +2971,6 @@
     </w:p>
     <w:p>
       <w:r>
-        <w:lastRenderedPageBreak/>
         <w:t>Possible additions:</w:t>
       </w:r>
     </w:p>
@@ -3003,12 +3008,16 @@
         <w:rPr>
           <w:u w:val="single"/>
         </w:rPr>
+        <w:lastRenderedPageBreak/>
         <w:t>Feedback:</w:t>
       </w:r>
     </w:p>
     <w:p>
       <w:r>
         <w:t>Around 15&gt; people from the cohort voted for the game. Ian gave some positive feedback regarding the educational content of the game and potential. In particular the subject matter appeared to be relatively novel for game development in the course.</w:t>
+      </w:r>
+      <w:r>
+        <w:t xml:space="preserve"> Consequently, the team decided to pursue this idea.</w:t>
       </w:r>
     </w:p>
     <w:p>
@@ -3019,22 +3028,21 @@
           <w:u w:val="single"/>
         </w:rPr>
       </w:pPr>
-    </w:p>
-    <w:p>
-      <w:pPr>
+      <w:r>
         <w:rPr>
           <w:b/>
           <w:sz w:val="28"/>
           <w:u w:val="single"/>
         </w:rPr>
-      </w:pPr>
+        <w:t>Game d</w:t>
+      </w:r>
       <w:r>
         <w:rPr>
           <w:b/>
           <w:sz w:val="28"/>
           <w:u w:val="single"/>
         </w:rPr>
-        <w:t>Game d</w:t>
+        <w:t>evelopment</w:t>
       </w:r>
       <w:r>
         <w:rPr>
@@ -3042,7 +3050,7 @@
           <w:sz w:val="28"/>
           <w:u w:val="single"/>
         </w:rPr>
-        <w:t>evelopment</w:t>
+        <w:t xml:space="preserve"> history</w:t>
       </w:r>
       <w:r>
         <w:rPr>
@@ -3050,16 +3058,17 @@
           <w:sz w:val="28"/>
           <w:u w:val="single"/>
         </w:rPr>
-        <w:t xml:space="preserve"> history</w:t>
-      </w:r>
-      <w:r>
+        <w:t>:</w:t>
+      </w:r>
+    </w:p>
+    <w:p>
+      <w:pPr>
         <w:rPr>
           <w:b/>
-          <w:sz w:val="28"/>
-          <w:u w:val="single"/>
-        </w:rPr>
-        <w:t>:</w:t>
-      </w:r>
+          <w:sz w:val="2"/>
+          <w:u w:val="single"/>
+        </w:rPr>
+      </w:pPr>
     </w:p>
     <w:p>
       <w:pPr>
@@ -3092,6 +3101,18 @@
       <w:r>
         <w:t xml:space="preserve"> Three paired programming teams were decided to work on each initial goalpost.</w:t>
       </w:r>
+      <w:r>
+        <w:t xml:space="preserve"> </w:t>
+      </w:r>
+      <w:r>
+        <w:t xml:space="preserve"> Nick </w:t>
+      </w:r>
+      <w:r>
+        <w:t xml:space="preserve">also </w:t>
+      </w:r>
+      <w:r>
+        <w:t>made the walking animation for the main character.</w:t>
+      </w:r>
     </w:p>
     <w:p>
       <w:pPr>
@@ -3102,54 +3123,18 @@
         </w:numPr>
       </w:pPr>
       <w:r>
-        <w:t>Basic platformer map (walls, floor, items</w:t>
-      </w:r>
-      <w:r>
-        <w:t>, ladder, enemies</w:t>
-      </w:r>
-      <w:r>
-        <w:t>)</w:t>
-      </w:r>
-      <w:r>
-        <w:t xml:space="preserve"> – Harvey / Joe</w:t>
-      </w:r>
-    </w:p>
-    <w:p>
-      <w:pPr>
-        <w:pStyle w:val="ListParagraph"/>
-        <w:numPr>
-          <w:ilvl w:val="0"/>
-          <w:numId w:val="10"/>
-        </w:numPr>
-      </w:pPr>
-      <w:r>
-        <w:t>Main player (movement)</w:t>
-      </w:r>
-      <w:r>
-        <w:t xml:space="preserve"> – Come and Leo</w:t>
-      </w:r>
-    </w:p>
-    <w:p>
-      <w:pPr>
-        <w:pStyle w:val="ListParagraph"/>
-        <w:numPr>
-          <w:ilvl w:val="0"/>
-          <w:numId w:val="10"/>
-        </w:numPr>
-      </w:pPr>
-      <w:r>
         <w:rPr>
           <w:noProof/>
           <w:lang w:eastAsia="en-GB"/>
         </w:rPr>
         <w:drawing>
-          <wp:anchor distT="0" distB="0" distL="114300" distR="114300" simplePos="0" relativeHeight="251662336" behindDoc="0" locked="0" layoutInCell="1" allowOverlap="1">
+          <wp:anchor distT="0" distB="0" distL="114300" distR="114300" simplePos="0" relativeHeight="251661312" behindDoc="0" locked="0" layoutInCell="1" allowOverlap="1">
             <wp:simplePos x="0" y="0"/>
             <wp:positionH relativeFrom="margin">
-              <wp:align>right</wp:align>
+              <wp:posOffset>5045710</wp:posOffset>
             </wp:positionH>
             <wp:positionV relativeFrom="paragraph">
-              <wp:posOffset>68743</wp:posOffset>
+              <wp:posOffset>13970</wp:posOffset>
             </wp:positionV>
             <wp:extent cx="609600" cy="609600"/>
             <wp:effectExtent l="0" t="0" r="0" b="0"/>
@@ -3192,16 +3177,17 @@
           </wp:anchor>
         </w:drawing>
       </w:r>
-      <w:proofErr w:type="spellStart"/>
-      <w:r>
-        <w:t>Minigame</w:t>
-      </w:r>
-      <w:proofErr w:type="spellEnd"/>
-      <w:r>
-        <w:t xml:space="preserve"> screen (with ability to drag elements)</w:t>
-      </w:r>
-      <w:r>
-        <w:t xml:space="preserve"> – Nadia and Nick</w:t>
+      <w:r>
+        <w:t>Basic platformer map (walls, floor, items</w:t>
+      </w:r>
+      <w:r>
+        <w:t>, enemies</w:t>
+      </w:r>
+      <w:r>
+        <w:t>)</w:t>
+      </w:r>
+      <w:r>
+        <w:t xml:space="preserve"> – Harvey / Joe</w:t>
       </w:r>
     </w:p>
     <w:p>
@@ -3213,34 +3199,346 @@
         </w:numPr>
       </w:pPr>
       <w:r>
+        <w:t>Main player (movement)</w:t>
+      </w:r>
+      <w:r>
+        <w:t xml:space="preserve"> – Come and Leo</w:t>
+      </w:r>
+    </w:p>
+    <w:p>
+      <w:pPr>
+        <w:pStyle w:val="ListParagraph"/>
+        <w:numPr>
+          <w:ilvl w:val="0"/>
+          <w:numId w:val="10"/>
+        </w:numPr>
+      </w:pPr>
+      <w:r>
+        <w:t>Minigame</w:t>
+      </w:r>
+      <w:r>
+        <w:t xml:space="preserve"> screen (with ability to drag elements)</w:t>
+      </w:r>
+      <w:r>
+        <w:t xml:space="preserve"> – Nadia and Nick</w:t>
+      </w:r>
+    </w:p>
+    <w:p>
+      <w:pPr>
+        <w:pStyle w:val="ListParagraph"/>
+        <w:numPr>
+          <w:ilvl w:val="0"/>
+          <w:numId w:val="10"/>
+        </w:numPr>
+      </w:pPr>
+      <w:r>
         <w:t>Basic game menu</w:t>
       </w:r>
     </w:p>
     <w:p>
       <w:pPr>
-        <w:ind w:left="1080"/>
-      </w:pPr>
-      <w:r>
-        <w:t xml:space="preserve">       Nick made the walking animation for the main character.</w:t>
-      </w:r>
-    </w:p>
-    <w:p>
+        <w:pStyle w:val="ListParagraph"/>
+        <w:ind w:left="1440"/>
+        <w:rPr>
+          <w:sz w:val="12"/>
+        </w:rPr>
+      </w:pPr>
+    </w:p>
+    <w:tbl>
+      <w:tblPr>
+        <w:tblStyle w:val="ListTable4-Accent6"/>
+        <w:tblW w:w="8935" w:type="dxa"/>
+        <w:tblLook w:val="0420" w:firstRow="1" w:lastRow="0" w:firstColumn="0" w:lastColumn="0" w:noHBand="0" w:noVBand="1"/>
+      </w:tblPr>
+      <w:tblGrid>
+        <w:gridCol w:w="4404"/>
+        <w:gridCol w:w="4531"/>
+      </w:tblGrid>
+      <w:tr>
+        <w:trPr>
+          <w:cnfStyle w:val="100000000000" w:firstRow="1" w:lastRow="0" w:firstColumn="0" w:lastColumn="0" w:oddVBand="0" w:evenVBand="0" w:oddHBand="0" w:evenHBand="0" w:firstRowFirstColumn="0" w:firstRowLastColumn="0" w:lastRowFirstColumn="0" w:lastRowLastColumn="0"/>
+          <w:trHeight w:val="319"/>
+        </w:trPr>
+        <w:tc>
+          <w:tcPr>
+            <w:tcW w:w="8935" w:type="dxa"/>
+            <w:gridSpan w:val="2"/>
+            <w:hideMark/>
+          </w:tcPr>
+          <w:p>
+            <w:pPr>
+              <w:spacing w:after="160" w:line="259" w:lineRule="auto"/>
+            </w:pPr>
+            <w:r>
+              <w:rPr>
+                <w:sz w:val="24"/>
+              </w:rPr>
+              <w:t>Checklist</w:t>
+            </w:r>
+            <w:r>
+              <w:rPr>
+                <w:b w:val="0"/>
+                <w:bCs w:val="0"/>
+                <w:sz w:val="24"/>
+              </w:rPr>
+              <w:t xml:space="preserve"> 1</w:t>
+            </w:r>
+            <w:r>
+              <w:rPr>
+                <w:b w:val="0"/>
+                <w:bCs w:val="0"/>
+                <w:sz w:val="24"/>
+              </w:rPr>
+              <w:t xml:space="preserve"> – To do and Progress</w:t>
+            </w:r>
+            <w:r>
+              <w:rPr>
+                <w:b w:val="0"/>
+                <w:bCs w:val="0"/>
+                <w:sz w:val="24"/>
+              </w:rPr>
+              <w:t xml:space="preserve"> report</w:t>
+            </w:r>
+          </w:p>
+        </w:tc>
+      </w:tr>
+      <w:tr>
+        <w:trPr>
+          <w:cnfStyle w:val="000000100000" w:firstRow="0" w:lastRow="0" w:firstColumn="0" w:lastColumn="0" w:oddVBand="0" w:evenVBand="0" w:oddHBand="1" w:evenHBand="0" w:firstRowFirstColumn="0" w:firstRowLastColumn="0" w:lastRowFirstColumn="0" w:lastRowLastColumn="0"/>
+          <w:trHeight w:val="308"/>
+        </w:trPr>
+        <w:tc>
+          <w:tcPr>
+            <w:tcW w:w="4404" w:type="dxa"/>
+            <w:hideMark/>
+          </w:tcPr>
+          <w:p>
+            <w:pPr>
+              <w:spacing w:after="160" w:line="259" w:lineRule="auto"/>
+            </w:pPr>
+            <w:r>
+              <w:t>Walls</w:t>
+            </w:r>
+          </w:p>
+        </w:tc>
+        <w:tc>
+          <w:tcPr>
+            <w:tcW w:w="4531" w:type="dxa"/>
+            <w:hideMark/>
+          </w:tcPr>
+          <w:p>
+            <w:pPr>
+              <w:spacing w:after="160" w:line="259" w:lineRule="auto"/>
+            </w:pPr>
+            <w:r>
+              <w:t>Map of level</w:t>
+            </w:r>
+          </w:p>
+        </w:tc>
+      </w:tr>
+      <w:tr>
+        <w:trPr>
+          <w:trHeight w:val="319"/>
+        </w:trPr>
+        <w:tc>
+          <w:tcPr>
+            <w:tcW w:w="4404" w:type="dxa"/>
+            <w:hideMark/>
+          </w:tcPr>
+          <w:p>
+            <w:pPr>
+              <w:spacing w:after="160" w:line="259" w:lineRule="auto"/>
+            </w:pPr>
+            <w:r>
+              <w:t>Floor</w:t>
+            </w:r>
+          </w:p>
+        </w:tc>
+        <w:tc>
+          <w:tcPr>
+            <w:tcW w:w="4531" w:type="dxa"/>
+            <w:hideMark/>
+          </w:tcPr>
+          <w:p>
+            <w:pPr>
+              <w:spacing w:after="160" w:line="259" w:lineRule="auto"/>
+            </w:pPr>
+            <w:r>
+              <w:t>Player (with movement)</w:t>
+            </w:r>
+          </w:p>
+        </w:tc>
+      </w:tr>
+      <w:tr>
+        <w:trPr>
+          <w:cnfStyle w:val="000000100000" w:firstRow="0" w:lastRow="0" w:firstColumn="0" w:lastColumn="0" w:oddVBand="0" w:evenVBand="0" w:oddHBand="1" w:evenHBand="0" w:firstRowFirstColumn="0" w:firstRowLastColumn="0" w:lastRowFirstColumn="0" w:lastRowLastColumn="0"/>
+          <w:trHeight w:val="308"/>
+        </w:trPr>
+        <w:tc>
+          <w:tcPr>
+            <w:tcW w:w="4404" w:type="dxa"/>
+            <w:hideMark/>
+          </w:tcPr>
+          <w:p>
+            <w:pPr>
+              <w:spacing w:after="160" w:line="259" w:lineRule="auto"/>
+            </w:pPr>
+            <w:r>
+              <w:t>Items (Can be picked up)</w:t>
+            </w:r>
+          </w:p>
+        </w:tc>
+        <w:tc>
+          <w:tcPr>
+            <w:tcW w:w="4531" w:type="dxa"/>
+            <w:hideMark/>
+          </w:tcPr>
+          <w:p>
+            <w:pPr>
+              <w:spacing w:after="160" w:line="259" w:lineRule="auto"/>
+            </w:pPr>
+            <w:r>
+              <w:t>Basic menu</w:t>
+            </w:r>
+          </w:p>
+        </w:tc>
+      </w:tr>
+      <w:tr>
+        <w:trPr>
+          <w:trHeight w:val="319"/>
+        </w:trPr>
+        <w:tc>
+          <w:tcPr>
+            <w:tcW w:w="4404" w:type="dxa"/>
+            <w:hideMark/>
+          </w:tcPr>
+          <w:p>
+            <w:pPr>
+              <w:spacing w:after="160" w:line="259" w:lineRule="auto"/>
+            </w:pPr>
+            <w:r>
+              <w:t>Enemies</w:t>
+            </w:r>
+          </w:p>
+        </w:tc>
+        <w:tc>
+          <w:tcPr>
+            <w:tcW w:w="4531" w:type="dxa"/>
+            <w:hideMark/>
+          </w:tcPr>
+          <w:p>
+            <w:pPr>
+              <w:spacing w:after="160" w:line="259" w:lineRule="auto"/>
+            </w:pPr>
+            <w:r>
+              <w:t>Minigame (complete)</w:t>
+            </w:r>
+            <w:r>
+              <w:rPr>
+                <w:noProof/>
+                <w:lang w:eastAsia="en-GB"/>
+              </w:rPr>
+              <w:t xml:space="preserve"> </w:t>
+            </w:r>
+          </w:p>
+        </w:tc>
+      </w:tr>
+      <w:tr>
+        <w:trPr>
+          <w:cnfStyle w:val="000000100000" w:firstRow="0" w:lastRow="0" w:firstColumn="0" w:lastColumn="0" w:oddVBand="0" w:evenVBand="0" w:oddHBand="1" w:evenHBand="0" w:firstRowFirstColumn="0" w:firstRowLastColumn="0" w:lastRowFirstColumn="0" w:lastRowLastColumn="0"/>
+          <w:trHeight w:val="319"/>
+        </w:trPr>
+        <w:tc>
+          <w:tcPr>
+            <w:tcW w:w="4404" w:type="dxa"/>
+          </w:tcPr>
+          <w:p>
+            <w:pPr>
+              <w:spacing w:after="160" w:line="259" w:lineRule="auto"/>
+            </w:pPr>
+            <w:r>
+              <w:t>Basic graphics</w:t>
+            </w:r>
+          </w:p>
+        </w:tc>
+        <w:tc>
+          <w:tcPr>
+            <w:tcW w:w="4531" w:type="dxa"/>
+          </w:tcPr>
+          <w:p>
+            <w:pPr>
+              <w:spacing w:after="160" w:line="259" w:lineRule="auto"/>
+            </w:pPr>
+            <w:r>
+              <w:t>Player animation</w:t>
+            </w:r>
+          </w:p>
+        </w:tc>
+      </w:tr>
+    </w:tbl>
+    <w:p>
+      <w:pPr>
+        <w:rPr>
+          <w:b/>
+          <w:sz w:val="28"/>
+        </w:rPr>
+      </w:pPr>
+    </w:p>
+    <w:p>
+      <w:pPr>
+        <w:rPr>
+          <w:b/>
+          <w:sz w:val="14"/>
+        </w:rPr>
+      </w:pPr>
+    </w:p>
+    <w:p>
+      <w:pPr>
+        <w:pStyle w:val="ListParagraph"/>
+        <w:numPr>
+          <w:ilvl w:val="0"/>
+          <w:numId w:val="11"/>
+        </w:numPr>
+        <w:rPr>
+          <w:b/>
+        </w:rPr>
+      </w:pPr>
+      <w:r>
+        <w:rPr>
+          <w:b/>
+        </w:rPr>
+        <w:t>Meeting 28/02/19</w:t>
+      </w:r>
+      <w:r>
+        <w:rPr>
+          <w:b/>
+        </w:rPr>
+        <w:t xml:space="preserve"> 10am</w:t>
+      </w:r>
+    </w:p>
+    <w:p>
+      <w:pPr>
+        <w:pStyle w:val="ListParagraph"/>
+        <w:rPr>
+          <w:b/>
+        </w:rPr>
+      </w:pPr>
       <w:r>
         <w:rPr>
           <w:noProof/>
           <w:lang w:eastAsia="en-GB"/>
         </w:rPr>
         <w:drawing>
-          <wp:anchor distT="0" distB="0" distL="114300" distR="114300" simplePos="0" relativeHeight="251661312" behindDoc="0" locked="0" layoutInCell="1" allowOverlap="1">
+          <wp:anchor distT="0" distB="0" distL="114300" distR="114300" simplePos="0" relativeHeight="251660288" behindDoc="0" locked="0" layoutInCell="1" allowOverlap="1">
             <wp:simplePos x="0" y="0"/>
-            <wp:positionH relativeFrom="column">
-              <wp:posOffset>3969385</wp:posOffset>
+            <wp:positionH relativeFrom="margin">
+              <wp:posOffset>3491230</wp:posOffset>
             </wp:positionH>
             <wp:positionV relativeFrom="paragraph">
-              <wp:posOffset>2540</wp:posOffset>
+              <wp:posOffset>144780</wp:posOffset>
             </wp:positionV>
-            <wp:extent cx="2172970" cy="2327275"/>
-            <wp:effectExtent l="0" t="0" r="0" b="0"/>
+            <wp:extent cx="2154555" cy="1190625"/>
+            <wp:effectExtent l="0" t="0" r="0" b="9525"/>
             <wp:wrapSquare wrapText="bothSides"/>
             <wp:docPr id="4" name="Picture 4"/>
             <wp:cNvGraphicFramePr>
@@ -3263,13 +3561,13 @@
                         </a:ext>
                       </a:extLst>
                     </a:blip>
-                    <a:srcRect t="20371"/>
+                    <a:srcRect l="21514" t="67241" b="515"/>
                     <a:stretch/>
                   </pic:blipFill>
                   <pic:spPr bwMode="auto">
                     <a:xfrm>
                       <a:off x="0" y="0"/>
-                      <a:ext cx="2172970" cy="2327275"/>
+                      <a:ext cx="2154555" cy="1190625"/>
                     </a:xfrm>
                     <a:prstGeom prst="rect">
                       <a:avLst/>
@@ -3302,96 +3600,25 @@
         <w:pStyle w:val="ListParagraph"/>
         <w:numPr>
           <w:ilvl w:val="0"/>
-          <w:numId w:val="11"/>
-        </w:numPr>
-        <w:rPr>
-          <w:b/>
-        </w:rPr>
-      </w:pPr>
-      <w:r>
-        <w:rPr>
-          <w:b/>
-        </w:rPr>
-        <w:t>Meeting 28/02/19</w:t>
-      </w:r>
-      <w:r>
-        <w:rPr>
-          <w:b/>
-        </w:rPr>
-        <w:t xml:space="preserve"> 10am</w:t>
-      </w:r>
-    </w:p>
-    <w:p>
-      <w:pPr>
-        <w:pStyle w:val="ListParagraph"/>
-        <w:numPr>
-          <w:ilvl w:val="0"/>
           <w:numId w:val="12"/>
         </w:numPr>
       </w:pPr>
       <w:r>
-        <w:t xml:space="preserve">Come and Leo have followed tutorials to create the basis for a platformer with graphics using </w:t>
-      </w:r>
-      <w:proofErr w:type="spellStart"/>
-      <w:r>
-        <w:t>Javafx</w:t>
-      </w:r>
-      <w:proofErr w:type="spellEnd"/>
-      <w:r>
-        <w:t>. They also created an item object that can be picked up and moved by the main player, which is capable of moving using keyboard input.</w:t>
-      </w:r>
-    </w:p>
-    <w:p>
-      <w:pPr>
-        <w:pStyle w:val="ListParagraph"/>
-        <w:numPr>
-          <w:ilvl w:val="0"/>
-          <w:numId w:val="13"/>
-        </w:numPr>
-      </w:pPr>
-      <w:r>
-        <w:t>Harvey and Joe discussed how to make a level and have worked towards creating the map that will incorporate everyone else’s elements.</w:t>
-      </w:r>
-      <w:r>
-        <w:t xml:space="preserve"> </w:t>
-      </w:r>
-    </w:p>
-    <w:p>
-      <w:pPr>
-        <w:pStyle w:val="ListParagraph"/>
-      </w:pPr>
-      <w:r>
-        <w:t>Design considerations:</w:t>
-      </w:r>
-    </w:p>
-    <w:p>
-      <w:pPr>
-        <w:pStyle w:val="ListParagraph"/>
-      </w:pPr>
-      <w:r>
-        <w:t>Create game map using 2D array in order to make it easier to plan the levels.</w:t>
-      </w:r>
-    </w:p>
-    <w:p>
-      <w:pPr>
-        <w:pStyle w:val="ListParagraph"/>
-      </w:pPr>
-      <w:r>
         <w:rPr>
           <w:noProof/>
           <w:lang w:eastAsia="en-GB"/>
         </w:rPr>
         <w:drawing>
-          <wp:anchor distT="0" distB="0" distL="114300" distR="114300" simplePos="0" relativeHeight="251660288" behindDoc="0" locked="0" layoutInCell="1" allowOverlap="1">
+          <wp:anchor distT="0" distB="0" distL="114300" distR="114300" simplePos="0" relativeHeight="251659264" behindDoc="0" locked="0" layoutInCell="1" allowOverlap="1">
             <wp:simplePos x="0" y="0"/>
-            <wp:positionH relativeFrom="column">
-              <wp:posOffset>4021455</wp:posOffset>
+            <wp:positionH relativeFrom="margin">
+              <wp:posOffset>3521710</wp:posOffset>
             </wp:positionH>
             <wp:positionV relativeFrom="paragraph">
-              <wp:posOffset>-4445</wp:posOffset>
+              <wp:posOffset>563245</wp:posOffset>
             </wp:positionV>
-            <wp:extent cx="2073910" cy="2066290"/>
-            <wp:effectExtent l="0" t="0" r="2540" b="0"/>
+            <wp:extent cx="2114550" cy="2105660"/>
+            <wp:effectExtent l="0" t="0" r="0" b="8890"/>
             <wp:wrapSquare wrapText="bothSides"/>
             <wp:docPr id="3" name="Picture 3"/>
             <wp:cNvGraphicFramePr>
@@ -3422,7 +3649,7 @@
                   <pic:spPr bwMode="auto">
                     <a:xfrm>
                       <a:off x="0" y="0"/>
-                      <a:ext cx="2073910" cy="2066290"/>
+                      <a:ext cx="2114550" cy="2105660"/>
                     </a:xfrm>
                     <a:prstGeom prst="rect">
                       <a:avLst/>
@@ -3444,6 +3671,66 @@
           </wp:anchor>
         </w:drawing>
       </w:r>
+      <w:r>
+        <w:t xml:space="preserve">Come and Leo have followed tutorials to create the basis for a platformer with graphics using </w:t>
+      </w:r>
+      <w:proofErr w:type="spellStart"/>
+      <w:r>
+        <w:t>Javafx</w:t>
+      </w:r>
+      <w:proofErr w:type="spellEnd"/>
+      <w:r>
+        <w:t>. They also created an item object that can be picked up and moved by the main player, which is capable of moving using keyboard input.</w:t>
+      </w:r>
+      <w:r>
+        <w:rPr>
+          <w:noProof/>
+          <w:lang w:eastAsia="en-GB"/>
+        </w:rPr>
+        <w:t xml:space="preserve"> </w:t>
+      </w:r>
+    </w:p>
+    <w:p>
+      <w:pPr>
+        <w:pStyle w:val="ListParagraph"/>
+      </w:pPr>
+    </w:p>
+    <w:p>
+      <w:pPr>
+        <w:pStyle w:val="ListParagraph"/>
+        <w:numPr>
+          <w:ilvl w:val="0"/>
+          <w:numId w:val="13"/>
+        </w:numPr>
+      </w:pPr>
+      <w:r>
+        <w:t>Harvey and Joe discussed how to make a level and have worked towards creating the map that will incorporate everyone else’s elements.</w:t>
+      </w:r>
+      <w:r>
+        <w:t xml:space="preserve"> </w:t>
+      </w:r>
+    </w:p>
+    <w:p>
+      <w:pPr>
+        <w:pStyle w:val="ListParagraph"/>
+      </w:pPr>
+      <w:r>
+        <w:t>One design consideration was to ensure that we could c</w:t>
+      </w:r>
+      <w:r>
+        <w:t xml:space="preserve">reate </w:t>
+      </w:r>
+      <w:r>
+        <w:t xml:space="preserve">the </w:t>
+      </w:r>
+      <w:r>
+        <w:t>game map using 2D array in order to make it easier to plan the levels.</w:t>
+      </w:r>
+    </w:p>
+    <w:p>
+      <w:pPr>
+        <w:pStyle w:val="ListParagraph"/>
+      </w:pPr>
     </w:p>
     <w:p>
       <w:pPr>
@@ -3454,6 +3741,75 @@
         </w:numPr>
       </w:pPr>
       <w:r>
+        <w:rPr>
+          <w:noProof/>
+          <w:lang w:eastAsia="en-GB"/>
+        </w:rPr>
+        <w:lastRenderedPageBreak/>
+        <w:drawing>
+          <wp:anchor distT="0" distB="0" distL="114300" distR="114300" simplePos="0" relativeHeight="251665408" behindDoc="0" locked="0" layoutInCell="1" allowOverlap="1">
+            <wp:simplePos x="0" y="0"/>
+            <wp:positionH relativeFrom="margin">
+              <wp:posOffset>3321685</wp:posOffset>
+            </wp:positionH>
+            <wp:positionV relativeFrom="paragraph">
+              <wp:posOffset>635</wp:posOffset>
+            </wp:positionV>
+            <wp:extent cx="2524760" cy="1987550"/>
+            <wp:effectExtent l="0" t="0" r="8890" b="0"/>
+            <wp:wrapSquare wrapText="bothSides"/>
+            <wp:docPr id="7" name="Picture 7"/>
+            <wp:cNvGraphicFramePr>
+              <a:graphicFrameLocks xmlns:a="http://schemas.openxmlformats.org/drawingml/2006/main" noChangeAspect="1"/>
+            </wp:cNvGraphicFramePr>
+            <a:graphic xmlns:a="http://schemas.openxmlformats.org/drawingml/2006/main">
+              <a:graphicData uri="http://schemas.openxmlformats.org/drawingml/2006/picture">
+                <pic:pic xmlns:pic="http://schemas.openxmlformats.org/drawingml/2006/picture">
+                  <pic:nvPicPr>
+                    <pic:cNvPr id="0" name="Picture 1"/>
+                    <pic:cNvPicPr>
+                      <a:picLocks noChangeAspect="1" noChangeArrowheads="1"/>
+                    </pic:cNvPicPr>
+                  </pic:nvPicPr>
+                  <pic:blipFill>
+                    <a:blip r:embed="rId15" cstate="print">
+                      <a:extLst>
+                        <a:ext uri="{28A0092B-C50C-407E-A947-70E740481C1C}">
+                          <a14:useLocalDpi xmlns:a14="http://schemas.microsoft.com/office/drawing/2010/main" val="0"/>
+                        </a:ext>
+                      </a:extLst>
+                    </a:blip>
+                    <a:srcRect/>
+                    <a:stretch>
+                      <a:fillRect/>
+                    </a:stretch>
+                  </pic:blipFill>
+                  <pic:spPr bwMode="auto">
+                    <a:xfrm>
+                      <a:off x="0" y="0"/>
+                      <a:ext cx="2524760" cy="1987550"/>
+                    </a:xfrm>
+                    <a:prstGeom prst="rect">
+                      <a:avLst/>
+                    </a:prstGeom>
+                    <a:noFill/>
+                    <a:ln>
+                      <a:noFill/>
+                    </a:ln>
+                  </pic:spPr>
+                </pic:pic>
+              </a:graphicData>
+            </a:graphic>
+            <wp14:sizeRelH relativeFrom="margin">
+              <wp14:pctWidth>0</wp14:pctWidth>
+            </wp14:sizeRelH>
+            <wp14:sizeRelV relativeFrom="margin">
+              <wp14:pctHeight>0</wp14:pctHeight>
+            </wp14:sizeRelV>
+          </wp:anchor>
+        </w:drawing>
+      </w:r>
+      <w:r>
         <w:t xml:space="preserve">Nick and Nadia have created a </w:t>
       </w:r>
       <w:proofErr w:type="spellStart"/>
@@ -3473,8 +3829,383 @@
         <w:t>.</w:t>
       </w:r>
     </w:p>
-    <w:p/>
-    <w:p/>
+    <w:p>
+      <w:pPr>
+        <w:ind w:left="360"/>
+      </w:pPr>
+      <w:r>
+        <w:t>Overall the team managed to fulfil some of the more basic checklist items for the minimal product, however visually it is not as exciting as it could be, that is expected at this stage in development.</w:t>
+      </w:r>
+    </w:p>
+    <w:p/>
+    <w:p/>
+    <w:p>
+      <w:pPr>
+        <w:rPr>
+          <w:sz w:val="8"/>
+        </w:rPr>
+      </w:pPr>
+    </w:p>
+    <w:tbl>
+      <w:tblPr>
+        <w:tblStyle w:val="ListTable4-Accent2"/>
+        <w:tblpPr w:leftFromText="180" w:rightFromText="180" w:vertAnchor="text" w:horzAnchor="margin" w:tblpY="-24"/>
+        <w:tblW w:w="8935" w:type="dxa"/>
+        <w:tblLook w:val="0420" w:firstRow="1" w:lastRow="0" w:firstColumn="0" w:lastColumn="0" w:noHBand="0" w:noVBand="1"/>
+      </w:tblPr>
+      <w:tblGrid>
+        <w:gridCol w:w="4404"/>
+        <w:gridCol w:w="4531"/>
+      </w:tblGrid>
+      <w:tr>
+        <w:trPr>
+          <w:cnfStyle w:val="100000000000" w:firstRow="1" w:lastRow="0" w:firstColumn="0" w:lastColumn="0" w:oddVBand="0" w:evenVBand="0" w:oddHBand="0" w:evenHBand="0" w:firstRowFirstColumn="0" w:firstRowLastColumn="0" w:lastRowFirstColumn="0" w:lastRowLastColumn="0"/>
+          <w:trHeight w:val="319"/>
+        </w:trPr>
+        <w:tc>
+          <w:tcPr>
+            <w:tcW w:w="8935" w:type="dxa"/>
+            <w:gridSpan w:val="2"/>
+            <w:hideMark/>
+          </w:tcPr>
+          <w:p>
+            <w:r>
+              <w:rPr>
+                <w:sz w:val="24"/>
+              </w:rPr>
+              <w:t>Checklist</w:t>
+            </w:r>
+            <w:r>
+              <w:rPr>
+                <w:b w:val="0"/>
+                <w:bCs w:val="0"/>
+                <w:sz w:val="24"/>
+              </w:rPr>
+              <w:t xml:space="preserve"> </w:t>
+            </w:r>
+            <w:r>
+              <w:rPr>
+                <w:b w:val="0"/>
+                <w:bCs w:val="0"/>
+                <w:sz w:val="24"/>
+              </w:rPr>
+              <w:t>2 – To do and Progress report</w:t>
+            </w:r>
+          </w:p>
+        </w:tc>
+      </w:tr>
+      <w:tr>
+        <w:trPr>
+          <w:cnfStyle w:val="000000100000" w:firstRow="0" w:lastRow="0" w:firstColumn="0" w:lastColumn="0" w:oddVBand="0" w:evenVBand="0" w:oddHBand="1" w:evenHBand="0" w:firstRowFirstColumn="0" w:firstRowLastColumn="0" w:lastRowFirstColumn="0" w:lastRowLastColumn="0"/>
+          <w:trHeight w:val="308"/>
+        </w:trPr>
+        <w:tc>
+          <w:tcPr>
+            <w:tcW w:w="4404" w:type="dxa"/>
+            <w:hideMark/>
+          </w:tcPr>
+          <w:p>
+            <w:pPr>
+              <w:spacing w:after="160" w:line="259" w:lineRule="auto"/>
+              <w:rPr>
+                <w:strike/>
+              </w:rPr>
+            </w:pPr>
+            <w:r>
+              <w:rPr>
+                <w:strike/>
+              </w:rPr>
+              <w:t>Walls</w:t>
+            </w:r>
+          </w:p>
+        </w:tc>
+        <w:tc>
+          <w:tcPr>
+            <w:tcW w:w="4531" w:type="dxa"/>
+            <w:hideMark/>
+          </w:tcPr>
+          <w:p>
+            <w:pPr>
+              <w:spacing w:after="160" w:line="259" w:lineRule="auto"/>
+              <w:rPr>
+                <w:strike/>
+              </w:rPr>
+            </w:pPr>
+            <w:r>
+              <w:rPr>
+                <w:strike/>
+              </w:rPr>
+              <w:t>Map of level</w:t>
+            </w:r>
+          </w:p>
+        </w:tc>
+      </w:tr>
+      <w:tr>
+        <w:trPr>
+          <w:trHeight w:val="319"/>
+        </w:trPr>
+        <w:tc>
+          <w:tcPr>
+            <w:tcW w:w="4404" w:type="dxa"/>
+            <w:hideMark/>
+          </w:tcPr>
+          <w:p>
+            <w:pPr>
+              <w:spacing w:after="160" w:line="259" w:lineRule="auto"/>
+              <w:rPr>
+                <w:strike/>
+              </w:rPr>
+            </w:pPr>
+            <w:r>
+              <w:rPr>
+                <w:strike/>
+              </w:rPr>
+              <w:t>Floor</w:t>
+            </w:r>
+          </w:p>
+        </w:tc>
+        <w:tc>
+          <w:tcPr>
+            <w:tcW w:w="4531" w:type="dxa"/>
+            <w:hideMark/>
+          </w:tcPr>
+          <w:p>
+            <w:pPr>
+              <w:spacing w:after="160" w:line="259" w:lineRule="auto"/>
+              <w:rPr>
+                <w:strike/>
+              </w:rPr>
+            </w:pPr>
+            <w:r>
+              <w:rPr>
+                <w:strike/>
+              </w:rPr>
+              <w:t>Player (with movement)</w:t>
+            </w:r>
+          </w:p>
+        </w:tc>
+      </w:tr>
+      <w:tr>
+        <w:trPr>
+          <w:cnfStyle w:val="000000100000" w:firstRow="0" w:lastRow="0" w:firstColumn="0" w:lastColumn="0" w:oddVBand="0" w:evenVBand="0" w:oddHBand="1" w:evenHBand="0" w:firstRowFirstColumn="0" w:firstRowLastColumn="0" w:lastRowFirstColumn="0" w:lastRowLastColumn="0"/>
+          <w:trHeight w:val="308"/>
+        </w:trPr>
+        <w:tc>
+          <w:tcPr>
+            <w:tcW w:w="4404" w:type="dxa"/>
+            <w:hideMark/>
+          </w:tcPr>
+          <w:p>
+            <w:pPr>
+              <w:spacing w:after="160" w:line="259" w:lineRule="auto"/>
+              <w:rPr>
+                <w:strike/>
+              </w:rPr>
+            </w:pPr>
+            <w:r>
+              <w:rPr>
+                <w:strike/>
+              </w:rPr>
+              <w:t>Items (Can be picked up)</w:t>
+            </w:r>
+          </w:p>
+        </w:tc>
+        <w:tc>
+          <w:tcPr>
+            <w:tcW w:w="4531" w:type="dxa"/>
+            <w:hideMark/>
+          </w:tcPr>
+          <w:p>
+            <w:pPr>
+              <w:spacing w:after="160" w:line="259" w:lineRule="auto"/>
+            </w:pPr>
+            <w:r>
+              <w:t>Basic menu</w:t>
+            </w:r>
+          </w:p>
+        </w:tc>
+      </w:tr>
+      <w:tr>
+        <w:trPr>
+          <w:trHeight w:val="319"/>
+        </w:trPr>
+        <w:tc>
+          <w:tcPr>
+            <w:tcW w:w="4404" w:type="dxa"/>
+            <w:hideMark/>
+          </w:tcPr>
+          <w:p>
+            <w:pPr>
+              <w:spacing w:after="160" w:line="259" w:lineRule="auto"/>
+            </w:pPr>
+            <w:r>
+              <w:t>Enemies</w:t>
+            </w:r>
+          </w:p>
+        </w:tc>
+        <w:tc>
+          <w:tcPr>
+            <w:tcW w:w="4531" w:type="dxa"/>
+            <w:hideMark/>
+          </w:tcPr>
+          <w:p>
+            <w:pPr>
+              <w:spacing w:after="160" w:line="259" w:lineRule="auto"/>
+            </w:pPr>
+            <w:r>
+              <w:t>Minigame (complete)</w:t>
+            </w:r>
+          </w:p>
+        </w:tc>
+      </w:tr>
+      <w:tr>
+        <w:trPr>
+          <w:cnfStyle w:val="000000100000" w:firstRow="0" w:lastRow="0" w:firstColumn="0" w:lastColumn="0" w:oddVBand="0" w:evenVBand="0" w:oddHBand="1" w:evenHBand="0" w:firstRowFirstColumn="0" w:firstRowLastColumn="0" w:lastRowFirstColumn="0" w:lastRowLastColumn="0"/>
+          <w:trHeight w:val="319"/>
+        </w:trPr>
+        <w:tc>
+          <w:tcPr>
+            <w:tcW w:w="4404" w:type="dxa"/>
+          </w:tcPr>
+          <w:p>
+            <w:pPr>
+              <w:spacing w:after="160" w:line="259" w:lineRule="auto"/>
+            </w:pPr>
+            <w:r>
+              <w:t>Basic Graphics</w:t>
+            </w:r>
+          </w:p>
+        </w:tc>
+        <w:tc>
+          <w:tcPr>
+            <w:tcW w:w="4531" w:type="dxa"/>
+          </w:tcPr>
+          <w:p>
+            <w:pPr>
+              <w:spacing w:after="160" w:line="259" w:lineRule="auto"/>
+            </w:pPr>
+            <w:r>
+              <w:t>Player animation</w:t>
+            </w:r>
+          </w:p>
+        </w:tc>
+      </w:tr>
+      <w:tr>
+        <w:trPr>
+          <w:trHeight w:val="319"/>
+        </w:trPr>
+        <w:tc>
+          <w:tcPr>
+            <w:tcW w:w="4404" w:type="dxa"/>
+          </w:tcPr>
+          <w:p>
+            <w:pPr>
+              <w:spacing w:after="160" w:line="259" w:lineRule="auto"/>
+              <w:rPr>
+                <w:color w:val="2F5496" w:themeColor="accent5" w:themeShade="BF"/>
+              </w:rPr>
+            </w:pPr>
+            <w:r>
+              <w:rPr>
+                <w:color w:val="2F5496" w:themeColor="accent5" w:themeShade="BF"/>
+              </w:rPr>
+              <w:t>Background</w:t>
+            </w:r>
+          </w:p>
+        </w:tc>
+        <w:tc>
+          <w:tcPr>
+            <w:tcW w:w="4531" w:type="dxa"/>
+          </w:tcPr>
+          <w:p>
+            <w:pPr>
+              <w:spacing w:after="160" w:line="259" w:lineRule="auto"/>
+              <w:rPr>
+                <w:color w:val="2F5496" w:themeColor="accent5" w:themeShade="BF"/>
+              </w:rPr>
+            </w:pPr>
+            <w:r>
+              <w:rPr>
+                <w:color w:val="2F5496" w:themeColor="accent5" w:themeShade="BF"/>
+              </w:rPr>
+              <w:t xml:space="preserve">Transition to </w:t>
+            </w:r>
+            <w:proofErr w:type="spellStart"/>
+            <w:r>
+              <w:rPr>
+                <w:color w:val="2F5496" w:themeColor="accent5" w:themeShade="BF"/>
+              </w:rPr>
+              <w:t>minigame</w:t>
+            </w:r>
+            <w:proofErr w:type="spellEnd"/>
+          </w:p>
+        </w:tc>
+      </w:tr>
+    </w:tbl>
+    <w:p>
+      <w:r>
+        <w:rPr>
+          <w:noProof/>
+          <w:lang w:eastAsia="en-GB"/>
+        </w:rPr>
+        <w:drawing>
+          <wp:anchor distT="0" distB="0" distL="114300" distR="114300" simplePos="0" relativeHeight="251677696" behindDoc="0" locked="0" layoutInCell="1" allowOverlap="1">
+            <wp:simplePos x="0" y="0"/>
+            <wp:positionH relativeFrom="margin">
+              <wp:align>right</wp:align>
+            </wp:positionH>
+            <wp:positionV relativeFrom="paragraph">
+              <wp:posOffset>2208530</wp:posOffset>
+            </wp:positionV>
+            <wp:extent cx="5724525" cy="1885950"/>
+            <wp:effectExtent l="0" t="0" r="9525" b="0"/>
+            <wp:wrapSquare wrapText="bothSides"/>
+            <wp:docPr id="17" name="Picture 17"/>
+            <wp:cNvGraphicFramePr>
+              <a:graphicFrameLocks xmlns:a="http://schemas.openxmlformats.org/drawingml/2006/main" noChangeAspect="1"/>
+            </wp:cNvGraphicFramePr>
+            <a:graphic xmlns:a="http://schemas.openxmlformats.org/drawingml/2006/main">
+              <a:graphicData uri="http://schemas.openxmlformats.org/drawingml/2006/picture">
+                <pic:pic xmlns:pic="http://schemas.openxmlformats.org/drawingml/2006/picture">
+                  <pic:nvPicPr>
+                    <pic:cNvPr id="0" name="Picture 1"/>
+                    <pic:cNvPicPr>
+                      <a:picLocks noChangeAspect="1" noChangeArrowheads="1"/>
+                    </pic:cNvPicPr>
+                  </pic:nvPicPr>
+                  <pic:blipFill>
+                    <a:blip r:embed="rId16">
+                      <a:extLst>
+                        <a:ext uri="{28A0092B-C50C-407E-A947-70E740481C1C}">
+                          <a14:useLocalDpi xmlns:a14="http://schemas.microsoft.com/office/drawing/2010/main" val="0"/>
+                        </a:ext>
+                      </a:extLst>
+                    </a:blip>
+                    <a:srcRect/>
+                    <a:stretch>
+                      <a:fillRect/>
+                    </a:stretch>
+                  </pic:blipFill>
+                  <pic:spPr bwMode="auto">
+                    <a:xfrm>
+                      <a:off x="0" y="0"/>
+                      <a:ext cx="5724525" cy="1885950"/>
+                    </a:xfrm>
+                    <a:prstGeom prst="rect">
+                      <a:avLst/>
+                    </a:prstGeom>
+                    <a:noFill/>
+                    <a:ln>
+                      <a:noFill/>
+                    </a:ln>
+                  </pic:spPr>
+                </pic:pic>
+              </a:graphicData>
+            </a:graphic>
+          </wp:anchor>
+        </w:drawing>
+      </w:r>
+    </w:p>
     <w:p/>
     <w:p/>
     <w:p>
@@ -3490,18 +4221,41 @@
       </w:pPr>
       <w:r>
         <w:rPr>
+          <w:b/>
+        </w:rPr>
+        <w:t xml:space="preserve">Meeting </w:t>
+      </w:r>
+      <w:r>
+        <w:rPr>
+          <w:b/>
+        </w:rPr>
+        <w:t>26/03/19</w:t>
+      </w:r>
+    </w:p>
+    <w:p>
+      <w:pPr>
+        <w:pStyle w:val="ListParagraph"/>
+        <w:numPr>
+          <w:ilvl w:val="0"/>
+          <w:numId w:val="20"/>
+        </w:numPr>
+        <w:rPr>
+          <w:b/>
+        </w:rPr>
+      </w:pPr>
+      <w:r>
+        <w:rPr>
           <w:noProof/>
           <w:lang w:eastAsia="en-GB"/>
         </w:rPr>
-        <w:lastRenderedPageBreak/>
         <w:drawing>
-          <wp:anchor distT="0" distB="0" distL="114300" distR="114300" simplePos="0" relativeHeight="251665408" behindDoc="0" locked="0" layoutInCell="1" allowOverlap="1">
+          <wp:anchor distT="0" distB="0" distL="114300" distR="114300" simplePos="0" relativeHeight="251664384" behindDoc="0" locked="0" layoutInCell="1" allowOverlap="1">
             <wp:simplePos x="0" y="0"/>
             <wp:positionH relativeFrom="column">
-              <wp:posOffset>3582670</wp:posOffset>
+              <wp:posOffset>3811270</wp:posOffset>
             </wp:positionH>
             <wp:positionV relativeFrom="paragraph">
-              <wp:posOffset>120650</wp:posOffset>
+              <wp:posOffset>13335</wp:posOffset>
             </wp:positionV>
             <wp:extent cx="1912620" cy="1276350"/>
             <wp:effectExtent l="0" t="0" r="0" b="0"/>
@@ -3520,7 +4274,7 @@
                     </pic:cNvPicPr>
                   </pic:nvPicPr>
                   <pic:blipFill>
-                    <a:blip r:embed="rId15" cstate="print">
+                    <a:blip r:embed="rId17" cstate="print">
                       <a:extLst>
                         <a:ext uri="{28A0092B-C50C-407E-A947-70E740481C1C}">
                           <a14:useLocalDpi xmlns:a14="http://schemas.microsoft.com/office/drawing/2010/main" val="0"/>
@@ -3558,16 +4312,23 @@
         </w:drawing>
       </w:r>
       <w:r>
-        <w:rPr>
-          <w:b/>
-        </w:rPr>
-        <w:t xml:space="preserve">Meeting </w:t>
-      </w:r>
-      <w:r>
-        <w:rPr>
-          <w:b/>
-        </w:rPr>
-        <w:t>26/03/19</w:t>
+        <w:t xml:space="preserve">The teams all met up to integrate what we had done so far. At this point when a player picked up a block, there was a successful transition to the </w:t>
+      </w:r>
+      <w:proofErr w:type="spellStart"/>
+      <w:r>
+        <w:t>minigame</w:t>
+      </w:r>
+      <w:proofErr w:type="spellEnd"/>
+      <w:r>
+        <w:t xml:space="preserve"> ‘screen’, and a successful transition back to the game when the </w:t>
+      </w:r>
+      <w:proofErr w:type="spellStart"/>
+      <w:r>
+        <w:t>minigame</w:t>
+      </w:r>
+      <w:proofErr w:type="spellEnd"/>
+      <w:r>
+        <w:t xml:space="preserve"> is ‘completed’.</w:t>
       </w:r>
     </w:p>
     <w:p>
@@ -3582,7 +4343,7 @@
         </w:rPr>
       </w:pPr>
       <w:r>
-        <w:t xml:space="preserve">The teams all met up to integrate what we had done so far. At this point when a player picked up a block, there was a successful transition to the </w:t>
+        <w:t xml:space="preserve">Nick worked on the transition screen (aesthetic) to the </w:t>
       </w:r>
       <w:proofErr w:type="spellStart"/>
       <w:r>
@@ -3590,53 +4351,23 @@
       </w:r>
       <w:proofErr w:type="spellEnd"/>
       <w:r>
-        <w:t xml:space="preserve"> ‘screen’, and a successful transition back to the game when the </w:t>
+        <w:t xml:space="preserve"> by working out how to animate in </w:t>
       </w:r>
       <w:proofErr w:type="spellStart"/>
       <w:r>
-        <w:t>minigame</w:t>
+        <w:t>Javafx</w:t>
       </w:r>
       <w:proofErr w:type="spellEnd"/>
       <w:r>
-        <w:t xml:space="preserve"> is ‘completed’.</w:t>
+        <w:t xml:space="preserve"> (see X)</w:t>
+      </w:r>
+      <w:r>
+        <w:t>.</w:t>
       </w:r>
     </w:p>
     <w:p>
       <w:pPr>
         <w:pStyle w:val="ListParagraph"/>
-        <w:numPr>
-          <w:ilvl w:val="0"/>
-          <w:numId w:val="20"/>
-        </w:numPr>
-        <w:rPr>
-          <w:b/>
-        </w:rPr>
-      </w:pPr>
-      <w:r>
-        <w:t xml:space="preserve">Nick worked on the transition screen (aesthetic) to the </w:t>
-      </w:r>
-      <w:proofErr w:type="spellStart"/>
-      <w:r>
-        <w:t>minigame</w:t>
-      </w:r>
-      <w:proofErr w:type="spellEnd"/>
-      <w:r>
-        <w:t xml:space="preserve"> by working out how to animate in </w:t>
-      </w:r>
-      <w:proofErr w:type="spellStart"/>
-      <w:r>
-        <w:t>Javafx</w:t>
-      </w:r>
-      <w:proofErr w:type="spellEnd"/>
-      <w:r>
-        <w:t xml:space="preserve"> (see X)</w:t>
-      </w:r>
-      <w:r>
-        <w:t>.</w:t>
-      </w:r>
-    </w:p>
-    <w:p>
-      <w:pPr>
         <w:rPr>
           <w:b/>
         </w:rPr>
@@ -3646,68 +4377,150 @@
           <w:noProof/>
           <w:lang w:eastAsia="en-GB"/>
         </w:rPr>
-        <w:drawing>
-          <wp:anchor distT="0" distB="0" distL="114300" distR="114300" simplePos="0" relativeHeight="251666432" behindDoc="0" locked="0" layoutInCell="1" allowOverlap="1">
-            <wp:simplePos x="0" y="0"/>
-            <wp:positionH relativeFrom="column">
-              <wp:posOffset>3114675</wp:posOffset>
-            </wp:positionH>
-            <wp:positionV relativeFrom="paragraph">
-              <wp:posOffset>9525</wp:posOffset>
-            </wp:positionV>
-            <wp:extent cx="3206115" cy="2523490"/>
-            <wp:effectExtent l="0" t="0" r="0" b="0"/>
-            <wp:wrapSquare wrapText="bothSides"/>
-            <wp:docPr id="7" name="Picture 7"/>
-            <wp:cNvGraphicFramePr>
-              <a:graphicFrameLocks xmlns:a="http://schemas.openxmlformats.org/drawingml/2006/main" noChangeAspect="1"/>
-            </wp:cNvGraphicFramePr>
-            <a:graphic xmlns:a="http://schemas.openxmlformats.org/drawingml/2006/main">
-              <a:graphicData uri="http://schemas.openxmlformats.org/drawingml/2006/picture">
-                <pic:pic xmlns:pic="http://schemas.openxmlformats.org/drawingml/2006/picture">
-                  <pic:nvPicPr>
-                    <pic:cNvPr id="0" name="Picture 1"/>
-                    <pic:cNvPicPr>
-                      <a:picLocks noChangeAspect="1" noChangeArrowheads="1"/>
-                    </pic:cNvPicPr>
-                  </pic:nvPicPr>
-                  <pic:blipFill>
-                    <a:blip r:embed="rId16" cstate="print">
-                      <a:extLst>
-                        <a:ext uri="{28A0092B-C50C-407E-A947-70E740481C1C}">
-                          <a14:useLocalDpi xmlns:a14="http://schemas.microsoft.com/office/drawing/2010/main" val="0"/>
-                        </a:ext>
-                      </a:extLst>
-                    </a:blip>
-                    <a:srcRect/>
-                    <a:stretch>
-                      <a:fillRect/>
-                    </a:stretch>
-                  </pic:blipFill>
-                  <pic:spPr bwMode="auto">
-                    <a:xfrm>
-                      <a:off x="0" y="0"/>
-                      <a:ext cx="3206115" cy="2523490"/>
-                    </a:xfrm>
-                    <a:prstGeom prst="rect">
-                      <a:avLst/>
-                    </a:prstGeom>
-                    <a:noFill/>
-                    <a:ln>
-                      <a:noFill/>
-                    </a:ln>
-                  </pic:spPr>
-                </pic:pic>
-              </a:graphicData>
-            </a:graphic>
-            <wp14:sizeRelH relativeFrom="margin">
-              <wp14:pctWidth>0</wp14:pctWidth>
-            </wp14:sizeRelH>
-            <wp14:sizeRelV relativeFrom="margin">
-              <wp14:pctHeight>0</wp14:pctHeight>
-            </wp14:sizeRelV>
-          </wp:anchor>
-        </w:drawing>
+        <w:lastRenderedPageBreak/>
+        <mc:AlternateContent>
+          <mc:Choice Requires="wpg">
+            <w:drawing>
+              <wp:anchor distT="0" distB="0" distL="114300" distR="114300" simplePos="0" relativeHeight="251668480" behindDoc="0" locked="0" layoutInCell="1" allowOverlap="1">
+                <wp:simplePos x="0" y="0"/>
+                <wp:positionH relativeFrom="column">
+                  <wp:posOffset>3609975</wp:posOffset>
+                </wp:positionH>
+                <wp:positionV relativeFrom="paragraph">
+                  <wp:posOffset>13970</wp:posOffset>
+                </wp:positionV>
+                <wp:extent cx="2600325" cy="1567815"/>
+                <wp:effectExtent l="0" t="0" r="9525" b="0"/>
+                <wp:wrapSquare wrapText="bothSides"/>
+                <wp:docPr id="15" name="Group 15"/>
+                <wp:cNvGraphicFramePr/>
+                <a:graphic xmlns:a="http://schemas.openxmlformats.org/drawingml/2006/main">
+                  <a:graphicData uri="http://schemas.microsoft.com/office/word/2010/wordprocessingGroup">
+                    <wpg:wgp>
+                      <wpg:cNvGrpSpPr/>
+                      <wpg:grpSpPr>
+                        <a:xfrm>
+                          <a:off x="0" y="0"/>
+                          <a:ext cx="2600325" cy="1567815"/>
+                          <a:chOff x="0" y="0"/>
+                          <a:chExt cx="2600325" cy="1567815"/>
+                        </a:xfrm>
+                      </wpg:grpSpPr>
+                      <pic:pic xmlns:pic="http://schemas.openxmlformats.org/drawingml/2006/picture">
+                        <pic:nvPicPr>
+                          <pic:cNvPr id="11" name="Picture 11"/>
+                          <pic:cNvPicPr>
+                            <a:picLocks noChangeAspect="1"/>
+                          </pic:cNvPicPr>
+                        </pic:nvPicPr>
+                        <pic:blipFill rotWithShape="1">
+                          <a:blip r:embed="rId18">
+                            <a:extLst>
+                              <a:ext uri="{28A0092B-C50C-407E-A947-70E740481C1C}">
+                                <a14:useLocalDpi xmlns:a14="http://schemas.microsoft.com/office/drawing/2010/main" val="0"/>
+                              </a:ext>
+                            </a:extLst>
+                          </a:blip>
+                          <a:srcRect l="2971" t="18947" r="38542" b="19473"/>
+                          <a:stretch/>
+                        </pic:blipFill>
+                        <pic:spPr bwMode="auto">
+                          <a:xfrm>
+                            <a:off x="266700" y="28575"/>
+                            <a:ext cx="2333625" cy="1539240"/>
+                          </a:xfrm>
+                          <a:prstGeom prst="rect">
+                            <a:avLst/>
+                          </a:prstGeom>
+                          <a:noFill/>
+                          <a:ln>
+                            <a:noFill/>
+                          </a:ln>
+                          <a:extLst>
+                            <a:ext uri="{53640926-AAD7-44D8-BBD7-CCE9431645EC}">
+                              <a14:shadowObscured xmlns:a14="http://schemas.microsoft.com/office/drawing/2010/main"/>
+                            </a:ext>
+                          </a:extLst>
+                        </pic:spPr>
+                      </pic:pic>
+                      <pic:pic xmlns:pic="http://schemas.openxmlformats.org/drawingml/2006/picture">
+                        <pic:nvPicPr>
+                          <pic:cNvPr id="13" name="Picture 13"/>
+                          <pic:cNvPicPr>
+                            <a:picLocks noChangeAspect="1"/>
+                          </pic:cNvPicPr>
+                        </pic:nvPicPr>
+                        <pic:blipFill rotWithShape="1">
+                          <a:blip r:embed="rId19">
+                            <a:extLst>
+                              <a:ext uri="{28A0092B-C50C-407E-A947-70E740481C1C}">
+                                <a14:useLocalDpi xmlns:a14="http://schemas.microsoft.com/office/drawing/2010/main" val="0"/>
+                              </a:ext>
+                            </a:extLst>
+                          </a:blip>
+                          <a:srcRect l="13208" t="13146" r="21384" b="10799"/>
+                          <a:stretch/>
+                        </pic:blipFill>
+                        <pic:spPr bwMode="auto">
+                          <a:xfrm>
+                            <a:off x="0" y="0"/>
+                            <a:ext cx="990600" cy="1543050"/>
+                          </a:xfrm>
+                          <a:prstGeom prst="rect">
+                            <a:avLst/>
+                          </a:prstGeom>
+                          <a:noFill/>
+                          <a:ln>
+                            <a:noFill/>
+                          </a:ln>
+                          <a:extLst>
+                            <a:ext uri="{53640926-AAD7-44D8-BBD7-CCE9431645EC}">
+                              <a14:shadowObscured xmlns:a14="http://schemas.microsoft.com/office/drawing/2010/main"/>
+                            </a:ext>
+                          </a:extLst>
+                        </pic:spPr>
+                      </pic:pic>
+                    </wpg:wgp>
+                  </a:graphicData>
+                </a:graphic>
+              </wp:anchor>
+            </w:drawing>
+          </mc:Choice>
+          <mc:Fallback>
+            <w:pict>
+              <v:group w14:anchorId="4F0CB519" id="Group 15" o:spid="_x0000_s1026" style="position:absolute;margin-left:284.25pt;margin-top:1.1pt;width:204.75pt;height:123.45pt;z-index:251668480" coordsize="26003,15678" o:gfxdata="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">
+                <v:shapetype id="_x0000_t75" coordsize="21600,21600" o:spt="75" o:preferrelative="t" path="m@4@5l@4@11@9@11@9@5xe" filled="f" stroked="f">
+                  <v:stroke joinstyle="miter"/>
+                  <v:formulas>
+                    <v:f eqn="if lineDrawn pixelLineWidth 0"/>
+                    <v:f eqn="sum @0 1 0"/>
+                    <v:f eqn="sum 0 0 @1"/>
+                    <v:f eqn="prod @2 1 2"/>
+                    <v:f eqn="prod @3 21600 pixelWidth"/>
+                    <v:f eqn="prod @3 21600 pixelHeight"/>
+                    <v:f eqn="sum @0 0 1"/>
+                    <v:f eqn="prod @6 1 2"/>
+                    <v:f eqn="prod @7 21600 pixelWidth"/>
+                    <v:f eqn="sum @8 21600 0"/>
+                    <v:f eqn="prod @7 21600 pixelHeight"/>
+                    <v:f eqn="sum @10 21600 0"/>
+                  </v:formulas>
+                  <v:path o:extrusionok="f" gradientshapeok="t" o:connecttype="rect"/>
+                  <o:lock v:ext="edit" aspectratio="t"/>
+                </v:shapetype>
+                <v:shape id="Picture 11" o:spid="_x0000_s1027" type="#_x0000_t75" style="position:absolute;left:2667;top:285;width:23336;height:15393;visibility:visible;mso-wrap-style:square" o:gfxdata="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">
+                  <v:imagedata r:id="rId20" o:title="" croptop="12417f" cropbottom="12762f" cropleft="1947f" cropright="25259f"/>
+                  <v:path arrowok="t"/>
+                </v:shape>
+                <v:shape id="Picture 13" o:spid="_x0000_s1028" type="#_x0000_t75" style="position:absolute;width:9906;height:15430;visibility:visible;mso-wrap-style:square" o:gfxdata="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">
+                  <v:imagedata r:id="rId21" o:title="" croptop="8615f" cropbottom="7077f" cropleft="8656f" cropright="14014f"/>
+                  <v:path arrowok="t"/>
+                </v:shape>
+                <w10:wrap type="square"/>
+              </v:group>
+            </w:pict>
+          </mc:Fallback>
+        </mc:AlternateContent>
       </w:r>
     </w:p>
     <w:p>
@@ -3731,10 +4544,13 @@
     <w:p>
       <w:pPr>
         <w:pStyle w:val="ListParagraph"/>
-        <w:numPr>
-          <w:ilvl w:val="0"/>
-          <w:numId w:val="21"/>
-        </w:numPr>
+        <w:rPr>
+          <w:b/>
+        </w:rPr>
+      </w:pPr>
+    </w:p>
+    <w:p>
+      <w:pPr>
         <w:rPr>
           <w:b/>
         </w:rPr>
@@ -3784,196 +4600,13 @@
           <w:lang w:eastAsia="en-GB"/>
         </w:rPr>
         <w:drawing>
-          <wp:anchor distT="0" distB="0" distL="114300" distR="114300" simplePos="0" relativeHeight="251667456" behindDoc="0" locked="0" layoutInCell="1" allowOverlap="1">
-            <wp:simplePos x="0" y="0"/>
-            <wp:positionH relativeFrom="page">
-              <wp:posOffset>4838700</wp:posOffset>
-            </wp:positionH>
-            <wp:positionV relativeFrom="paragraph">
-              <wp:posOffset>785495</wp:posOffset>
-            </wp:positionV>
-            <wp:extent cx="1990725" cy="1313815"/>
-            <wp:effectExtent l="0" t="0" r="9525" b="635"/>
-            <wp:wrapSquare wrapText="bothSides"/>
-            <wp:docPr id="11" name="Picture 11"/>
-            <wp:cNvGraphicFramePr>
-              <a:graphicFrameLocks xmlns:a="http://schemas.openxmlformats.org/drawingml/2006/main" noChangeAspect="1"/>
-            </wp:cNvGraphicFramePr>
-            <a:graphic xmlns:a="http://schemas.openxmlformats.org/drawingml/2006/main">
-              <a:graphicData uri="http://schemas.openxmlformats.org/drawingml/2006/picture">
-                <pic:pic xmlns:pic="http://schemas.openxmlformats.org/drawingml/2006/picture">
-                  <pic:nvPicPr>
-                    <pic:cNvPr id="0" name="Picture 2"/>
-                    <pic:cNvPicPr>
-                      <a:picLocks noChangeAspect="1" noChangeArrowheads="1"/>
-                    </pic:cNvPicPr>
-                  </pic:nvPicPr>
-                  <pic:blipFill rotWithShape="1">
-                    <a:blip r:embed="rId17">
-                      <a:extLst>
-                        <a:ext uri="{28A0092B-C50C-407E-A947-70E740481C1C}">
-                          <a14:useLocalDpi xmlns:a14="http://schemas.microsoft.com/office/drawing/2010/main" val="0"/>
-                        </a:ext>
-                      </a:extLst>
-                    </a:blip>
-                    <a:srcRect l="2971" t="18947" r="38542" b="19473"/>
-                    <a:stretch/>
-                  </pic:blipFill>
-                  <pic:spPr bwMode="auto">
-                    <a:xfrm>
-                      <a:off x="0" y="0"/>
-                      <a:ext cx="1990725" cy="1313815"/>
-                    </a:xfrm>
-                    <a:prstGeom prst="rect">
-                      <a:avLst/>
-                    </a:prstGeom>
-                    <a:noFill/>
-                    <a:ln>
-                      <a:noFill/>
-                    </a:ln>
-                    <a:extLst>
-                      <a:ext uri="{53640926-AAD7-44D8-BBD7-CCE9431645EC}">
-                        <a14:shadowObscured xmlns:a14="http://schemas.microsoft.com/office/drawing/2010/main"/>
-                      </a:ext>
-                    </a:extLst>
-                  </pic:spPr>
-                </pic:pic>
-              </a:graphicData>
-            </a:graphic>
-            <wp14:sizeRelH relativeFrom="page">
-              <wp14:pctWidth>0</wp14:pctWidth>
-            </wp14:sizeRelH>
-            <wp14:sizeRelV relativeFrom="page">
-              <wp14:pctHeight>0</wp14:pctHeight>
-            </wp14:sizeRelV>
-          </wp:anchor>
-        </w:drawing>
-      </w:r>
-      <w:r>
-        <w:rPr>
-          <w:noProof/>
-          <w:lang w:eastAsia="en-GB"/>
-        </w:rPr>
-        <w:drawing>
-          <wp:anchor distT="0" distB="0" distL="114300" distR="114300" simplePos="0" relativeHeight="251668480" behindDoc="0" locked="0" layoutInCell="1" allowOverlap="1">
-            <wp:simplePos x="0" y="0"/>
-            <wp:positionH relativeFrom="column">
-              <wp:posOffset>3257550</wp:posOffset>
-            </wp:positionH>
-            <wp:positionV relativeFrom="paragraph">
-              <wp:posOffset>710565</wp:posOffset>
-            </wp:positionV>
-            <wp:extent cx="1190625" cy="1543050"/>
-            <wp:effectExtent l="0" t="0" r="9525" b="0"/>
-            <wp:wrapSquare wrapText="bothSides"/>
-            <wp:docPr id="13" name="Picture 13"/>
-            <wp:cNvGraphicFramePr>
-              <a:graphicFrameLocks xmlns:a="http://schemas.openxmlformats.org/drawingml/2006/main" noChangeAspect="1"/>
-            </wp:cNvGraphicFramePr>
-            <a:graphic xmlns:a="http://schemas.openxmlformats.org/drawingml/2006/main">
-              <a:graphicData uri="http://schemas.openxmlformats.org/drawingml/2006/picture">
-                <pic:pic xmlns:pic="http://schemas.openxmlformats.org/drawingml/2006/picture">
-                  <pic:nvPicPr>
-                    <pic:cNvPr id="0" name="Picture 4"/>
-                    <pic:cNvPicPr>
-                      <a:picLocks noChangeAspect="1" noChangeArrowheads="1"/>
-                    </pic:cNvPicPr>
-                  </pic:nvPicPr>
-                  <pic:blipFill rotWithShape="1">
-                    <a:blip r:embed="rId18">
-                      <a:extLst>
-                        <a:ext uri="{28A0092B-C50C-407E-A947-70E740481C1C}">
-                          <a14:useLocalDpi xmlns:a14="http://schemas.microsoft.com/office/drawing/2010/main" val="0"/>
-                        </a:ext>
-                      </a:extLst>
-                    </a:blip>
-                    <a:srcRect t="13146" r="21384" b="10799"/>
-                    <a:stretch/>
-                  </pic:blipFill>
-                  <pic:spPr bwMode="auto">
-                    <a:xfrm>
-                      <a:off x="0" y="0"/>
-                      <a:ext cx="1190625" cy="1543050"/>
-                    </a:xfrm>
-                    <a:prstGeom prst="rect">
-                      <a:avLst/>
-                    </a:prstGeom>
-                    <a:noFill/>
-                    <a:ln>
-                      <a:noFill/>
-                    </a:ln>
-                    <a:extLst>
-                      <a:ext uri="{53640926-AAD7-44D8-BBD7-CCE9431645EC}">
-                        <a14:shadowObscured xmlns:a14="http://schemas.microsoft.com/office/drawing/2010/main"/>
-                      </a:ext>
-                    </a:extLst>
-                  </pic:spPr>
-                </pic:pic>
-              </a:graphicData>
-            </a:graphic>
-            <wp14:sizeRelH relativeFrom="page">
-              <wp14:pctWidth>0</wp14:pctWidth>
-            </wp14:sizeRelH>
-            <wp14:sizeRelV relativeFrom="page">
-              <wp14:pctHeight>0</wp14:pctHeight>
-            </wp14:sizeRelV>
-          </wp:anchor>
-        </w:drawing>
-      </w:r>
-      <w:r>
-        <w:t xml:space="preserve">Nicky added the Sprite Class, which attaches an </w:t>
-      </w:r>
-      <w:proofErr w:type="spellStart"/>
-      <w:r>
-        <w:t>imageView</w:t>
-      </w:r>
-      <w:proofErr w:type="spellEnd"/>
-      <w:r>
-        <w:t xml:space="preserve"> to an object that updates, allowing walking animations for the character, although this cannot be demonstrated in this document (see X).</w:t>
-      </w:r>
-      <w:r>
-        <w:t xml:space="preserve"> He’s also added backgrounds and different types of platform blocks.</w:t>
-      </w:r>
-    </w:p>
-    <w:p>
-      <w:pPr>
-        <w:pStyle w:val="ListParagraph"/>
-        <w:numPr>
-          <w:ilvl w:val="0"/>
-          <w:numId w:val="21"/>
-        </w:numPr>
-        <w:rPr>
-          <w:b/>
-        </w:rPr>
-      </w:pPr>
-      <w:r>
-        <w:t>Nicky abstracted several classes by producing the Object class, objects are a ‘Node’ group, containing a collision box and an associated graphics. Players, items and platforms are all objects with their own methods attached.</w:t>
-      </w:r>
-    </w:p>
-    <w:p>
-      <w:pPr>
-        <w:pStyle w:val="ListParagraph"/>
-        <w:numPr>
-          <w:ilvl w:val="0"/>
-          <w:numId w:val="21"/>
-        </w:numPr>
-        <w:rPr>
-          <w:b/>
-        </w:rPr>
-      </w:pPr>
-      <w:r>
-        <w:rPr>
-          <w:noProof/>
-          <w:lang w:eastAsia="en-GB"/>
-        </w:rPr>
-        <w:drawing>
           <wp:anchor distT="0" distB="0" distL="114300" distR="114300" simplePos="0" relativeHeight="251676672" behindDoc="0" locked="0" layoutInCell="1" allowOverlap="1" wp14:anchorId="2D901120" wp14:editId="0AEDC3B5">
             <wp:simplePos x="0" y="0"/>
             <wp:positionH relativeFrom="margin">
-              <wp:posOffset>3264535</wp:posOffset>
+              <wp:posOffset>3578860</wp:posOffset>
             </wp:positionH>
             <wp:positionV relativeFrom="paragraph">
-              <wp:posOffset>116205</wp:posOffset>
+              <wp:posOffset>9525</wp:posOffset>
             </wp:positionV>
             <wp:extent cx="2581275" cy="2771775"/>
             <wp:effectExtent l="0" t="0" r="9525" b="9525"/>
@@ -3992,7 +4625,7 @@
                     </pic:cNvPicPr>
                   </pic:nvPicPr>
                   <pic:blipFill>
-                    <a:blip r:embed="rId19">
+                    <a:blip r:embed="rId22">
                       <a:extLst>
                         <a:ext uri="{28A0092B-C50C-407E-A947-70E740481C1C}">
                           <a14:useLocalDpi xmlns:a14="http://schemas.microsoft.com/office/drawing/2010/main" val="0"/>
@@ -4024,7 +4657,18 @@
         </w:drawing>
       </w:r>
       <w:r>
-        <w:t>Nicky added clouds and cube graphic.</w:t>
+        <w:t xml:space="preserve">Nicky added the Sprite Class, which attaches an </w:t>
+      </w:r>
+      <w:proofErr w:type="spellStart"/>
+      <w:r>
+        <w:t>imageView</w:t>
+      </w:r>
+      <w:proofErr w:type="spellEnd"/>
+      <w:r>
+        <w:t xml:space="preserve"> to an object that updates, allowing walking animations for the character, although this cannot be demonstrated in this document (see X).</w:t>
+      </w:r>
+      <w:r>
+        <w:t xml:space="preserve"> He’s also added backgrounds and different types of platform blocks.</w:t>
       </w:r>
     </w:p>
     <w:p>
@@ -4039,22 +4683,7 @@
         </w:rPr>
       </w:pPr>
       <w:r>
-        <w:rPr>
-          <w:noProof/>
-          <w:lang w:eastAsia="en-GB"/>
-        </w:rPr>
-        <w:t xml:space="preserve"> </w:t>
-      </w:r>
-      <w:r>
-        <w:t xml:space="preserve">Nadia developed a </w:t>
-      </w:r>
-      <w:proofErr w:type="spellStart"/>
-      <w:r>
-        <w:t>minigame</w:t>
-      </w:r>
-      <w:proofErr w:type="spellEnd"/>
-      <w:r>
-        <w:t xml:space="preserve"> class which contains drag-able objects that detect when they are overlapping.</w:t>
+        <w:t>Nicky abstracted several classes by producing the Object class, objects are a ‘Node’ group, containing a collision box and an associated graphics. Players, items and platforms are all objects with their own methods attached.</w:t>
       </w:r>
     </w:p>
     <w:p>
@@ -4069,119 +4698,530 @@
         </w:rPr>
       </w:pPr>
       <w:r>
+        <w:t>Nicky added clouds and cube graphic.</w:t>
+      </w:r>
+    </w:p>
+    <w:p>
+      <w:pPr>
+        <w:pStyle w:val="ListParagraph"/>
+        <w:numPr>
+          <w:ilvl w:val="0"/>
+          <w:numId w:val="21"/>
+        </w:numPr>
+        <w:rPr>
+          <w:b/>
+        </w:rPr>
+      </w:pPr>
+      <w:r>
+        <w:t xml:space="preserve">Nadia developed a </w:t>
+      </w:r>
+      <w:proofErr w:type="spellStart"/>
+      <w:r>
+        <w:t>minigame</w:t>
+      </w:r>
+      <w:proofErr w:type="spellEnd"/>
+      <w:r>
+        <w:t xml:space="preserve"> class which contains drag-able objects that detect when they are overlapping.</w:t>
+      </w:r>
+      <w:r>
+        <w:t xml:space="preserve"> This serves as a precursor to the development of the first style of </w:t>
+      </w:r>
+      <w:proofErr w:type="spellStart"/>
+      <w:r>
+        <w:t>minigame</w:t>
+      </w:r>
+      <w:proofErr w:type="spellEnd"/>
+      <w:r>
+        <w:t>.</w:t>
+      </w:r>
+    </w:p>
+    <w:p>
+      <w:pPr>
+        <w:pStyle w:val="ListParagraph"/>
+        <w:numPr>
+          <w:ilvl w:val="0"/>
+          <w:numId w:val="21"/>
+        </w:numPr>
+        <w:rPr>
+          <w:b/>
+        </w:rPr>
+      </w:pPr>
+      <w:r>
         <w:t>Nicky added layers to the graphics to allow for some parallax scrolling.</w:t>
       </w:r>
     </w:p>
     <w:p>
       <w:pPr>
+        <w:pStyle w:val="ListParagraph"/>
         <w:rPr>
           <w:b/>
         </w:rPr>
       </w:pPr>
-      <w:r>
-        <w:rPr>
-          <w:noProof/>
-          <w:lang w:eastAsia="en-GB"/>
-        </w:rPr>
-        <w:drawing>
-          <wp:anchor distT="0" distB="0" distL="114300" distR="114300" simplePos="0" relativeHeight="251671552" behindDoc="0" locked="0" layoutInCell="1" allowOverlap="1">
-            <wp:simplePos x="0" y="0"/>
-            <wp:positionH relativeFrom="column">
-              <wp:posOffset>381000</wp:posOffset>
-            </wp:positionH>
-            <wp:positionV relativeFrom="paragraph">
-              <wp:posOffset>-54610</wp:posOffset>
-            </wp:positionV>
-            <wp:extent cx="2705100" cy="1724025"/>
-            <wp:effectExtent l="0" t="0" r="0" b="9525"/>
-            <wp:wrapSquare wrapText="bothSides"/>
-            <wp:docPr id="12" name="Picture 12"/>
-            <wp:cNvGraphicFramePr>
-              <a:graphicFrameLocks xmlns:a="http://schemas.openxmlformats.org/drawingml/2006/main" noChangeAspect="1"/>
-            </wp:cNvGraphicFramePr>
-            <a:graphic xmlns:a="http://schemas.openxmlformats.org/drawingml/2006/main">
-              <a:graphicData uri="http://schemas.openxmlformats.org/drawingml/2006/picture">
-                <pic:pic xmlns:pic="http://schemas.openxmlformats.org/drawingml/2006/picture">
-                  <pic:nvPicPr>
-                    <pic:cNvPr id="0" name="Picture 1"/>
-                    <pic:cNvPicPr>
-                      <a:picLocks noChangeAspect="1" noChangeArrowheads="1"/>
-                    </pic:cNvPicPr>
-                  </pic:nvPicPr>
-                  <pic:blipFill rotWithShape="1">
-                    <a:blip r:embed="rId20">
-                      <a:extLst>
-                        <a:ext uri="{28A0092B-C50C-407E-A947-70E740481C1C}">
-                          <a14:useLocalDpi xmlns:a14="http://schemas.microsoft.com/office/drawing/2010/main" val="0"/>
-                        </a:ext>
-                      </a:extLst>
-                    </a:blip>
-                    <a:srcRect t="37801"/>
-                    <a:stretch/>
-                  </pic:blipFill>
-                  <pic:spPr bwMode="auto">
-                    <a:xfrm>
-                      <a:off x="0" y="0"/>
-                      <a:ext cx="2705100" cy="1724025"/>
-                    </a:xfrm>
-                    <a:prstGeom prst="rect">
-                      <a:avLst/>
-                    </a:prstGeom>
-                    <a:noFill/>
-                    <a:ln>
-                      <a:noFill/>
-                    </a:ln>
-                    <a:extLst>
-                      <a:ext uri="{53640926-AAD7-44D8-BBD7-CCE9431645EC}">
-                        <a14:shadowObscured xmlns:a14="http://schemas.microsoft.com/office/drawing/2010/main"/>
-                      </a:ext>
-                    </a:extLst>
-                  </pic:spPr>
-                </pic:pic>
-              </a:graphicData>
-            </a:graphic>
-            <wp14:sizeRelV relativeFrom="margin">
-              <wp14:pctHeight>0</wp14:pctHeight>
-            </wp14:sizeRelV>
-          </wp:anchor>
-        </w:drawing>
-      </w:r>
-    </w:p>
-    <w:p>
-      <w:pPr>
-        <w:rPr>
-          <w:b/>
-        </w:rPr>
-      </w:pPr>
-    </w:p>
-    <w:p>
-      <w:pPr>
-        <w:rPr>
-          <w:b/>
-        </w:rPr>
-      </w:pPr>
-    </w:p>
-    <w:p>
-      <w:pPr>
-        <w:rPr>
-          <w:b/>
-        </w:rPr>
-      </w:pPr>
-    </w:p>
-    <w:p>
-      <w:pPr>
-        <w:rPr>
-          <w:b/>
-        </w:rPr>
-      </w:pPr>
-    </w:p>
-    <w:p>
-      <w:pPr>
-        <w:rPr>
-          <w:b/>
-        </w:rPr>
-      </w:pPr>
-    </w:p>
+    </w:p>
+    <w:tbl>
+      <w:tblPr>
+        <w:tblStyle w:val="ListTable4-Accent5"/>
+        <w:tblpPr w:leftFromText="180" w:rightFromText="180" w:vertAnchor="text" w:horzAnchor="margin" w:tblpXSpec="right" w:tblpY="15"/>
+        <w:tblW w:w="8935" w:type="dxa"/>
+        <w:tblLook w:val="0420" w:firstRow="1" w:lastRow="0" w:firstColumn="0" w:lastColumn="0" w:noHBand="0" w:noVBand="1"/>
+      </w:tblPr>
+      <w:tblGrid>
+        <w:gridCol w:w="4404"/>
+        <w:gridCol w:w="4531"/>
+      </w:tblGrid>
+      <w:tr>
+        <w:trPr>
+          <w:cnfStyle w:val="100000000000" w:firstRow="1" w:lastRow="0" w:firstColumn="0" w:lastColumn="0" w:oddVBand="0" w:evenVBand="0" w:oddHBand="0" w:evenHBand="0" w:firstRowFirstColumn="0" w:firstRowLastColumn="0" w:lastRowFirstColumn="0" w:lastRowLastColumn="0"/>
+          <w:trHeight w:val="319"/>
+        </w:trPr>
+        <w:tc>
+          <w:tcPr>
+            <w:tcW w:w="8935" w:type="dxa"/>
+            <w:gridSpan w:val="2"/>
+            <w:hideMark/>
+          </w:tcPr>
+          <w:p>
+            <w:r>
+              <w:rPr>
+                <w:sz w:val="24"/>
+              </w:rPr>
+              <w:t>Checklist</w:t>
+            </w:r>
+            <w:r>
+              <w:rPr>
+                <w:b w:val="0"/>
+                <w:bCs w:val="0"/>
+                <w:sz w:val="24"/>
+              </w:rPr>
+              <w:t xml:space="preserve"> </w:t>
+            </w:r>
+            <w:r>
+              <w:rPr>
+                <w:b w:val="0"/>
+                <w:bCs w:val="0"/>
+                <w:sz w:val="24"/>
+              </w:rPr>
+              <w:t>3</w:t>
+            </w:r>
+            <w:r>
+              <w:rPr>
+                <w:b w:val="0"/>
+                <w:bCs w:val="0"/>
+                <w:sz w:val="24"/>
+              </w:rPr>
+              <w:t xml:space="preserve"> – Progress and </w:t>
+            </w:r>
+            <w:proofErr w:type="spellStart"/>
+            <w:r>
+              <w:rPr>
+                <w:b w:val="0"/>
+                <w:bCs w:val="0"/>
+                <w:sz w:val="24"/>
+              </w:rPr>
+              <w:t>Todo</w:t>
+            </w:r>
+            <w:proofErr w:type="spellEnd"/>
+          </w:p>
+        </w:tc>
+      </w:tr>
+      <w:tr>
+        <w:trPr>
+          <w:cnfStyle w:val="000000100000" w:firstRow="0" w:lastRow="0" w:firstColumn="0" w:lastColumn="0" w:oddVBand="0" w:evenVBand="0" w:oddHBand="1" w:evenHBand="0" w:firstRowFirstColumn="0" w:firstRowLastColumn="0" w:lastRowFirstColumn="0" w:lastRowLastColumn="0"/>
+          <w:trHeight w:val="308"/>
+        </w:trPr>
+        <w:tc>
+          <w:tcPr>
+            <w:tcW w:w="4404" w:type="dxa"/>
+            <w:hideMark/>
+          </w:tcPr>
+          <w:p>
+            <w:pPr>
+              <w:spacing w:after="160" w:line="259" w:lineRule="auto"/>
+              <w:rPr>
+                <w:strike/>
+              </w:rPr>
+            </w:pPr>
+            <w:r>
+              <w:rPr>
+                <w:strike/>
+              </w:rPr>
+              <w:t>Walls</w:t>
+            </w:r>
+          </w:p>
+        </w:tc>
+        <w:tc>
+          <w:tcPr>
+            <w:tcW w:w="4531" w:type="dxa"/>
+            <w:hideMark/>
+          </w:tcPr>
+          <w:p>
+            <w:pPr>
+              <w:spacing w:after="160" w:line="259" w:lineRule="auto"/>
+              <w:rPr>
+                <w:strike/>
+              </w:rPr>
+            </w:pPr>
+            <w:r>
+              <w:rPr>
+                <w:strike/>
+              </w:rPr>
+              <w:t>Map of level</w:t>
+            </w:r>
+          </w:p>
+        </w:tc>
+      </w:tr>
+      <w:tr>
+        <w:trPr>
+          <w:trHeight w:val="319"/>
+        </w:trPr>
+        <w:tc>
+          <w:tcPr>
+            <w:tcW w:w="4404" w:type="dxa"/>
+            <w:hideMark/>
+          </w:tcPr>
+          <w:p>
+            <w:pPr>
+              <w:spacing w:after="160" w:line="259" w:lineRule="auto"/>
+              <w:rPr>
+                <w:strike/>
+              </w:rPr>
+            </w:pPr>
+            <w:r>
+              <w:rPr>
+                <w:strike/>
+              </w:rPr>
+              <w:t>Floor</w:t>
+            </w:r>
+          </w:p>
+        </w:tc>
+        <w:tc>
+          <w:tcPr>
+            <w:tcW w:w="4531" w:type="dxa"/>
+            <w:hideMark/>
+          </w:tcPr>
+          <w:p>
+            <w:pPr>
+              <w:spacing w:after="160" w:line="259" w:lineRule="auto"/>
+              <w:rPr>
+                <w:strike/>
+              </w:rPr>
+            </w:pPr>
+            <w:r>
+              <w:rPr>
+                <w:strike/>
+              </w:rPr>
+              <w:t>Player (with movement)</w:t>
+            </w:r>
+          </w:p>
+        </w:tc>
+      </w:tr>
+      <w:tr>
+        <w:trPr>
+          <w:cnfStyle w:val="000000100000" w:firstRow="0" w:lastRow="0" w:firstColumn="0" w:lastColumn="0" w:oddVBand="0" w:evenVBand="0" w:oddHBand="1" w:evenHBand="0" w:firstRowFirstColumn="0" w:firstRowLastColumn="0" w:lastRowFirstColumn="0" w:lastRowLastColumn="0"/>
+          <w:trHeight w:val="308"/>
+        </w:trPr>
+        <w:tc>
+          <w:tcPr>
+            <w:tcW w:w="4404" w:type="dxa"/>
+            <w:hideMark/>
+          </w:tcPr>
+          <w:p>
+            <w:pPr>
+              <w:spacing w:after="160" w:line="259" w:lineRule="auto"/>
+              <w:rPr>
+                <w:strike/>
+              </w:rPr>
+            </w:pPr>
+            <w:r>
+              <w:rPr>
+                <w:strike/>
+              </w:rPr>
+              <w:t>Items (Can be picked up)</w:t>
+            </w:r>
+          </w:p>
+        </w:tc>
+        <w:tc>
+          <w:tcPr>
+            <w:tcW w:w="4531" w:type="dxa"/>
+            <w:hideMark/>
+          </w:tcPr>
+          <w:p>
+            <w:pPr>
+              <w:spacing w:after="160" w:line="259" w:lineRule="auto"/>
+            </w:pPr>
+            <w:r>
+              <w:t>Basic menu</w:t>
+            </w:r>
+          </w:p>
+        </w:tc>
+      </w:tr>
+      <w:tr>
+        <w:trPr>
+          <w:trHeight w:val="319"/>
+        </w:trPr>
+        <w:tc>
+          <w:tcPr>
+            <w:tcW w:w="4404" w:type="dxa"/>
+            <w:hideMark/>
+          </w:tcPr>
+          <w:p>
+            <w:pPr>
+              <w:spacing w:after="160" w:line="259" w:lineRule="auto"/>
+            </w:pPr>
+            <w:r>
+              <w:t>Enemies</w:t>
+            </w:r>
+          </w:p>
+        </w:tc>
+        <w:tc>
+          <w:tcPr>
+            <w:tcW w:w="4531" w:type="dxa"/>
+            <w:hideMark/>
+          </w:tcPr>
+          <w:p>
+            <w:pPr>
+              <w:spacing w:after="160" w:line="259" w:lineRule="auto"/>
+            </w:pPr>
+            <w:r>
+              <w:t>Minigame (complete)</w:t>
+            </w:r>
+          </w:p>
+        </w:tc>
+      </w:tr>
+      <w:tr>
+        <w:trPr>
+          <w:cnfStyle w:val="000000100000" w:firstRow="0" w:lastRow="0" w:firstColumn="0" w:lastColumn="0" w:oddVBand="0" w:evenVBand="0" w:oddHBand="1" w:evenHBand="0" w:firstRowFirstColumn="0" w:firstRowLastColumn="0" w:lastRowFirstColumn="0" w:lastRowLastColumn="0"/>
+          <w:trHeight w:val="319"/>
+        </w:trPr>
+        <w:tc>
+          <w:tcPr>
+            <w:tcW w:w="4404" w:type="dxa"/>
+          </w:tcPr>
+          <w:p>
+            <w:pPr>
+              <w:spacing w:after="160" w:line="259" w:lineRule="auto"/>
+              <w:rPr>
+                <w:strike/>
+              </w:rPr>
+            </w:pPr>
+            <w:r>
+              <w:rPr>
+                <w:strike/>
+              </w:rPr>
+              <w:t>Basic Graphics</w:t>
+            </w:r>
+          </w:p>
+        </w:tc>
+        <w:tc>
+          <w:tcPr>
+            <w:tcW w:w="4531" w:type="dxa"/>
+          </w:tcPr>
+          <w:p>
+            <w:pPr>
+              <w:spacing w:after="160" w:line="259" w:lineRule="auto"/>
+              <w:rPr>
+                <w:strike/>
+              </w:rPr>
+            </w:pPr>
+            <w:r>
+              <w:rPr>
+                <w:strike/>
+              </w:rPr>
+              <w:t>Player animation</w:t>
+            </w:r>
+          </w:p>
+        </w:tc>
+      </w:tr>
+      <w:tr>
+        <w:trPr>
+          <w:trHeight w:val="319"/>
+        </w:trPr>
+        <w:tc>
+          <w:tcPr>
+            <w:tcW w:w="4404" w:type="dxa"/>
+          </w:tcPr>
+          <w:p>
+            <w:pPr>
+              <w:spacing w:after="160" w:line="259" w:lineRule="auto"/>
+              <w:rPr>
+                <w:strike/>
+                <w:color w:val="2F5496" w:themeColor="accent5" w:themeShade="BF"/>
+              </w:rPr>
+            </w:pPr>
+            <w:r>
+              <w:rPr>
+                <w:strike/>
+                <w:color w:val="2F5496" w:themeColor="accent5" w:themeShade="BF"/>
+              </w:rPr>
+              <w:t>Background</w:t>
+            </w:r>
+          </w:p>
+        </w:tc>
+        <w:tc>
+          <w:tcPr>
+            <w:tcW w:w="4531" w:type="dxa"/>
+          </w:tcPr>
+          <w:p>
+            <w:pPr>
+              <w:spacing w:after="160" w:line="259" w:lineRule="auto"/>
+              <w:rPr>
+                <w:strike/>
+                <w:color w:val="2F5496" w:themeColor="accent5" w:themeShade="BF"/>
+              </w:rPr>
+            </w:pPr>
+            <w:r>
+              <w:rPr>
+                <w:strike/>
+                <w:color w:val="2F5496" w:themeColor="accent5" w:themeShade="BF"/>
+              </w:rPr>
+              <w:t xml:space="preserve">Transition to </w:t>
+            </w:r>
+            <w:proofErr w:type="spellStart"/>
+            <w:r>
+              <w:rPr>
+                <w:strike/>
+                <w:color w:val="2F5496" w:themeColor="accent5" w:themeShade="BF"/>
+              </w:rPr>
+              <w:t>minigame</w:t>
+            </w:r>
+            <w:proofErr w:type="spellEnd"/>
+          </w:p>
+        </w:tc>
+      </w:tr>
+      <w:tr>
+        <w:trPr>
+          <w:cnfStyle w:val="000000100000" w:firstRow="0" w:lastRow="0" w:firstColumn="0" w:lastColumn="0" w:oddVBand="0" w:evenVBand="0" w:oddHBand="1" w:evenHBand="0" w:firstRowFirstColumn="0" w:firstRowLastColumn="0" w:lastRowFirstColumn="0" w:lastRowLastColumn="0"/>
+          <w:trHeight w:val="319"/>
+        </w:trPr>
+        <w:tc>
+          <w:tcPr>
+            <w:tcW w:w="4404" w:type="dxa"/>
+          </w:tcPr>
+          <w:p>
+            <w:pPr>
+              <w:spacing w:after="160" w:line="259" w:lineRule="auto"/>
+              <w:rPr>
+                <w:color w:val="2F5496" w:themeColor="accent5" w:themeShade="BF"/>
+              </w:rPr>
+            </w:pPr>
+            <w:r>
+              <w:rPr>
+                <w:color w:val="2F5496" w:themeColor="accent5" w:themeShade="BF"/>
+              </w:rPr>
+              <w:t>Moving platforms</w:t>
+            </w:r>
+          </w:p>
+        </w:tc>
+        <w:tc>
+          <w:tcPr>
+            <w:tcW w:w="4531" w:type="dxa"/>
+          </w:tcPr>
+          <w:p>
+            <w:pPr>
+              <w:spacing w:after="160" w:line="259" w:lineRule="auto"/>
+              <w:rPr>
+                <w:color w:val="2F5496" w:themeColor="accent5" w:themeShade="BF"/>
+              </w:rPr>
+            </w:pPr>
+            <w:r>
+              <w:rPr>
+                <w:color w:val="2F5496" w:themeColor="accent5" w:themeShade="BF"/>
+              </w:rPr>
+              <w:t>Cube appearance/disappearance</w:t>
+            </w:r>
+          </w:p>
+        </w:tc>
+      </w:tr>
+      <w:tr>
+        <w:trPr>
+          <w:trHeight w:val="319"/>
+        </w:trPr>
+        <w:tc>
+          <w:tcPr>
+            <w:tcW w:w="4404" w:type="dxa"/>
+          </w:tcPr>
+          <w:p>
+            <w:pPr>
+              <w:spacing w:after="160" w:line="259" w:lineRule="auto"/>
+              <w:rPr>
+                <w:color w:val="2F5496" w:themeColor="accent5" w:themeShade="BF"/>
+              </w:rPr>
+            </w:pPr>
+            <w:r>
+              <w:rPr>
+                <w:color w:val="2F5496" w:themeColor="accent5" w:themeShade="BF"/>
+              </w:rPr>
+              <w:t>The ‘Bridge’ component</w:t>
+            </w:r>
+          </w:p>
+        </w:tc>
+        <w:tc>
+          <w:tcPr>
+            <w:tcW w:w="4531" w:type="dxa"/>
+          </w:tcPr>
+          <w:p>
+            <w:pPr>
+              <w:spacing w:after="160" w:line="259" w:lineRule="auto"/>
+              <w:rPr>
+                <w:color w:val="2F5496" w:themeColor="accent5" w:themeShade="BF"/>
+              </w:rPr>
+            </w:pPr>
+            <w:r>
+              <w:rPr>
+                <w:color w:val="2F5496" w:themeColor="accent5" w:themeShade="BF"/>
+              </w:rPr>
+              <w:t>Game over screen</w:t>
+            </w:r>
+          </w:p>
+        </w:tc>
+      </w:tr>
+      <w:tr>
+        <w:trPr>
+          <w:cnfStyle w:val="000000100000" w:firstRow="0" w:lastRow="0" w:firstColumn="0" w:lastColumn="0" w:oddVBand="0" w:evenVBand="0" w:oddHBand="1" w:evenHBand="0" w:firstRowFirstColumn="0" w:firstRowLastColumn="0" w:lastRowFirstColumn="0" w:lastRowLastColumn="0"/>
+          <w:trHeight w:val="319"/>
+        </w:trPr>
+        <w:tc>
+          <w:tcPr>
+            <w:tcW w:w="4404" w:type="dxa"/>
+          </w:tcPr>
+          <w:p>
+            <w:pPr>
+              <w:spacing w:after="160" w:line="259" w:lineRule="auto"/>
+              <w:rPr>
+                <w:strike/>
+                <w:color w:val="2F5496" w:themeColor="accent5" w:themeShade="BF"/>
+              </w:rPr>
+            </w:pPr>
+            <w:r>
+              <w:rPr>
+                <w:strike/>
+                <w:color w:val="2F5496" w:themeColor="accent5" w:themeShade="BF"/>
+              </w:rPr>
+              <w:t>Parallax scrolling</w:t>
+            </w:r>
+          </w:p>
+        </w:tc>
+        <w:tc>
+          <w:tcPr>
+            <w:tcW w:w="4531" w:type="dxa"/>
+          </w:tcPr>
+          <w:p>
+            <w:pPr>
+              <w:spacing w:after="160" w:line="259" w:lineRule="auto"/>
+              <w:rPr>
+                <w:color w:val="2F5496" w:themeColor="accent5" w:themeShade="BF"/>
+              </w:rPr>
+            </w:pPr>
+            <w:r>
+              <w:rPr>
+                <w:color w:val="2F5496" w:themeColor="accent5" w:themeShade="BF"/>
+              </w:rPr>
+              <w:t>Health points</w:t>
+            </w:r>
+          </w:p>
+        </w:tc>
+      </w:tr>
+    </w:tbl>
     <w:p>
       <w:pPr>
         <w:rPr>
@@ -4189,21 +5229,6 @@
           <w:u w:val="single"/>
         </w:rPr>
       </w:pPr>
-      <w:r>
-        <w:rPr>
-          <w:sz w:val="24"/>
-          <w:u w:val="single"/>
-        </w:rPr>
-        <w:lastRenderedPageBreak/>
-        <w:t>Outline of currently used classes</w:t>
-      </w:r>
-      <w:r>
-        <w:rPr>
-          <w:sz w:val="24"/>
-          <w:u w:val="single"/>
-        </w:rPr>
-        <w:t xml:space="preserve"> as of 13/04/2019 for reference</w:t>
-      </w:r>
       <w:bookmarkStart w:id="0" w:name="_GoBack"/>
       <w:bookmarkEnd w:id="0"/>
       <w:r>
@@ -4212,16 +5237,17 @@
           <w:noProof/>
           <w:lang w:eastAsia="en-GB"/>
         </w:rPr>
+        <w:lastRenderedPageBreak/>
         <w:drawing>
           <wp:anchor distT="0" distB="0" distL="114300" distR="114300" simplePos="0" relativeHeight="251674624" behindDoc="0" locked="0" layoutInCell="1" allowOverlap="1">
             <wp:simplePos x="0" y="0"/>
             <wp:positionH relativeFrom="column">
-              <wp:posOffset>-228600</wp:posOffset>
+              <wp:posOffset>114300</wp:posOffset>
             </wp:positionH>
-            <wp:positionV relativeFrom="paragraph">
-              <wp:posOffset>718820</wp:posOffset>
+            <wp:positionV relativeFrom="page">
+              <wp:posOffset>561975</wp:posOffset>
             </wp:positionV>
-            <wp:extent cx="5731510" cy="3379877"/>
+            <wp:extent cx="5731510" cy="3379470"/>
             <wp:effectExtent l="0" t="0" r="2540" b="0"/>
             <wp:wrapSquare wrapText="bothSides"/>
             <wp:docPr id="16" name="Picture 16"/>
@@ -4238,7 +5264,7 @@
                     </pic:cNvPicPr>
                   </pic:nvPicPr>
                   <pic:blipFill>
-                    <a:blip r:embed="rId21">
+                    <a:blip r:embed="rId23">
                       <a:extLst>
                         <a:ext uri="{28A0092B-C50C-407E-A947-70E740481C1C}">
                           <a14:useLocalDpi xmlns:a14="http://schemas.microsoft.com/office/drawing/2010/main" val="0"/>
@@ -4253,7 +5279,7 @@
                   <pic:spPr bwMode="auto">
                     <a:xfrm>
                       <a:off x="0" y="0"/>
-                      <a:ext cx="5731510" cy="3379877"/>
+                      <a:ext cx="5731510" cy="3379470"/>
                     </a:xfrm>
                     <a:prstGeom prst="rect">
                       <a:avLst/>
@@ -7147,7 +8173,6 @@
   <w:style w:type="character" w:default="1" w:styleId="DefaultParagraphFont">
     <w:name w:val="Default Paragraph Font"/>
     <w:uiPriority w:val="1"/>
-    <w:semiHidden/>
     <w:unhideWhenUsed/>
   </w:style>
   <w:style w:type="table" w:default="1" w:styleId="TableNormal">
@@ -7211,6 +8236,228 @@
       <w:ind w:left="720"/>
       <w:contextualSpacing/>
     </w:pPr>
+  </w:style>
+  <w:style w:type="table" w:styleId="ListTable4-Accent2">
+    <w:name w:val="List Table 4 Accent 2"/>
+    <w:basedOn w:val="TableNormal"/>
+    <w:uiPriority w:val="49"/>
+    <w:rsid w:val="00C70575"/>
+    <w:pPr>
+      <w:spacing w:after="0" w:line="240" w:lineRule="auto"/>
+    </w:pPr>
+    <w:tblPr>
+      <w:tblStyleRowBandSize w:val="1"/>
+      <w:tblStyleColBandSize w:val="1"/>
+      <w:tblBorders>
+        <w:top w:val="single" w:sz="4" w:space="0" w:color="F4B083" w:themeColor="accent2" w:themeTint="99"/>
+        <w:left w:val="single" w:sz="4" w:space="0" w:color="F4B083" w:themeColor="accent2" w:themeTint="99"/>
+        <w:bottom w:val="single" w:sz="4" w:space="0" w:color="F4B083" w:themeColor="accent2" w:themeTint="99"/>
+        <w:right w:val="single" w:sz="4" w:space="0" w:color="F4B083" w:themeColor="accent2" w:themeTint="99"/>
+        <w:insideH w:val="single" w:sz="4" w:space="0" w:color="F4B083" w:themeColor="accent2" w:themeTint="99"/>
+      </w:tblBorders>
+    </w:tblPr>
+    <w:tblStylePr w:type="firstRow">
+      <w:rPr>
+        <w:b/>
+        <w:bCs/>
+        <w:color w:val="FFFFFF" w:themeColor="background1"/>
+      </w:rPr>
+      <w:tblPr/>
+      <w:tcPr>
+        <w:tcBorders>
+          <w:top w:val="single" w:sz="4" w:space="0" w:color="ED7D31" w:themeColor="accent2"/>
+          <w:left w:val="single" w:sz="4" w:space="0" w:color="ED7D31" w:themeColor="accent2"/>
+          <w:bottom w:val="single" w:sz="4" w:space="0" w:color="ED7D31" w:themeColor="accent2"/>
+          <w:right w:val="single" w:sz="4" w:space="0" w:color="ED7D31" w:themeColor="accent2"/>
+          <w:insideH w:val="nil"/>
+        </w:tcBorders>
+        <w:shd w:val="clear" w:color="auto" w:fill="ED7D31" w:themeFill="accent2"/>
+      </w:tcPr>
+    </w:tblStylePr>
+    <w:tblStylePr w:type="lastRow">
+      <w:rPr>
+        <w:b/>
+        <w:bCs/>
+      </w:rPr>
+      <w:tblPr/>
+      <w:tcPr>
+        <w:tcBorders>
+          <w:top w:val="double" w:sz="4" w:space="0" w:color="F4B083" w:themeColor="accent2" w:themeTint="99"/>
+        </w:tcBorders>
+      </w:tcPr>
+    </w:tblStylePr>
+    <w:tblStylePr w:type="firstCol">
+      <w:rPr>
+        <w:b/>
+        <w:bCs/>
+      </w:rPr>
+    </w:tblStylePr>
+    <w:tblStylePr w:type="lastCol">
+      <w:rPr>
+        <w:b/>
+        <w:bCs/>
+      </w:rPr>
+    </w:tblStylePr>
+    <w:tblStylePr w:type="band1Vert">
+      <w:tblPr/>
+      <w:tcPr>
+        <w:shd w:val="clear" w:color="auto" w:fill="FBE4D5" w:themeFill="accent2" w:themeFillTint="33"/>
+      </w:tcPr>
+    </w:tblStylePr>
+    <w:tblStylePr w:type="band1Horz">
+      <w:tblPr/>
+      <w:tcPr>
+        <w:shd w:val="clear" w:color="auto" w:fill="FBE4D5" w:themeFill="accent2" w:themeFillTint="33"/>
+      </w:tcPr>
+    </w:tblStylePr>
+  </w:style>
+  <w:style w:type="table" w:styleId="ListTable4-Accent6">
+    <w:name w:val="List Table 4 Accent 6"/>
+    <w:basedOn w:val="TableNormal"/>
+    <w:uiPriority w:val="49"/>
+    <w:rsid w:val="00C70575"/>
+    <w:pPr>
+      <w:spacing w:after="0" w:line="240" w:lineRule="auto"/>
+    </w:pPr>
+    <w:tblPr>
+      <w:tblStyleRowBandSize w:val="1"/>
+      <w:tblStyleColBandSize w:val="1"/>
+      <w:tblBorders>
+        <w:top w:val="single" w:sz="4" w:space="0" w:color="A8D08D" w:themeColor="accent6" w:themeTint="99"/>
+        <w:left w:val="single" w:sz="4" w:space="0" w:color="A8D08D" w:themeColor="accent6" w:themeTint="99"/>
+        <w:bottom w:val="single" w:sz="4" w:space="0" w:color="A8D08D" w:themeColor="accent6" w:themeTint="99"/>
+        <w:right w:val="single" w:sz="4" w:space="0" w:color="A8D08D" w:themeColor="accent6" w:themeTint="99"/>
+        <w:insideH w:val="single" w:sz="4" w:space="0" w:color="A8D08D" w:themeColor="accent6" w:themeTint="99"/>
+      </w:tblBorders>
+    </w:tblPr>
+    <w:tblStylePr w:type="firstRow">
+      <w:rPr>
+        <w:b/>
+        <w:bCs/>
+        <w:color w:val="FFFFFF" w:themeColor="background1"/>
+      </w:rPr>
+      <w:tblPr/>
+      <w:tcPr>
+        <w:tcBorders>
+          <w:top w:val="single" w:sz="4" w:space="0" w:color="70AD47" w:themeColor="accent6"/>
+          <w:left w:val="single" w:sz="4" w:space="0" w:color="70AD47" w:themeColor="accent6"/>
+          <w:bottom w:val="single" w:sz="4" w:space="0" w:color="70AD47" w:themeColor="accent6"/>
+          <w:right w:val="single" w:sz="4" w:space="0" w:color="70AD47" w:themeColor="accent6"/>
+          <w:insideH w:val="nil"/>
+        </w:tcBorders>
+        <w:shd w:val="clear" w:color="auto" w:fill="70AD47" w:themeFill="accent6"/>
+      </w:tcPr>
+    </w:tblStylePr>
+    <w:tblStylePr w:type="lastRow">
+      <w:rPr>
+        <w:b/>
+        <w:bCs/>
+      </w:rPr>
+      <w:tblPr/>
+      <w:tcPr>
+        <w:tcBorders>
+          <w:top w:val="double" w:sz="4" w:space="0" w:color="A8D08D" w:themeColor="accent6" w:themeTint="99"/>
+        </w:tcBorders>
+      </w:tcPr>
+    </w:tblStylePr>
+    <w:tblStylePr w:type="firstCol">
+      <w:rPr>
+        <w:b/>
+        <w:bCs/>
+      </w:rPr>
+    </w:tblStylePr>
+    <w:tblStylePr w:type="lastCol">
+      <w:rPr>
+        <w:b/>
+        <w:bCs/>
+      </w:rPr>
+    </w:tblStylePr>
+    <w:tblStylePr w:type="band1Vert">
+      <w:tblPr/>
+      <w:tcPr>
+        <w:shd w:val="clear" w:color="auto" w:fill="E2EFD9" w:themeFill="accent6" w:themeFillTint="33"/>
+      </w:tcPr>
+    </w:tblStylePr>
+    <w:tblStylePr w:type="band1Horz">
+      <w:tblPr/>
+      <w:tcPr>
+        <w:shd w:val="clear" w:color="auto" w:fill="E2EFD9" w:themeFill="accent6" w:themeFillTint="33"/>
+      </w:tcPr>
+    </w:tblStylePr>
+  </w:style>
+  <w:style w:type="table" w:styleId="ListTable4-Accent5">
+    <w:name w:val="List Table 4 Accent 5"/>
+    <w:basedOn w:val="TableNormal"/>
+    <w:uiPriority w:val="49"/>
+    <w:rsid w:val="00767F5E"/>
+    <w:pPr>
+      <w:spacing w:after="0" w:line="240" w:lineRule="auto"/>
+    </w:pPr>
+    <w:tblPr>
+      <w:tblStyleRowBandSize w:val="1"/>
+      <w:tblStyleColBandSize w:val="1"/>
+      <w:tblBorders>
+        <w:top w:val="single" w:sz="4" w:space="0" w:color="8EAADB" w:themeColor="accent5" w:themeTint="99"/>
+        <w:left w:val="single" w:sz="4" w:space="0" w:color="8EAADB" w:themeColor="accent5" w:themeTint="99"/>
+        <w:bottom w:val="single" w:sz="4" w:space="0" w:color="8EAADB" w:themeColor="accent5" w:themeTint="99"/>
+        <w:right w:val="single" w:sz="4" w:space="0" w:color="8EAADB" w:themeColor="accent5" w:themeTint="99"/>
+        <w:insideH w:val="single" w:sz="4" w:space="0" w:color="8EAADB" w:themeColor="accent5" w:themeTint="99"/>
+      </w:tblBorders>
+    </w:tblPr>
+    <w:tblStylePr w:type="firstRow">
+      <w:rPr>
+        <w:b/>
+        <w:bCs/>
+        <w:color w:val="FFFFFF" w:themeColor="background1"/>
+      </w:rPr>
+      <w:tblPr/>
+      <w:tcPr>
+        <w:tcBorders>
+          <w:top w:val="single" w:sz="4" w:space="0" w:color="4472C4" w:themeColor="accent5"/>
+          <w:left w:val="single" w:sz="4" w:space="0" w:color="4472C4" w:themeColor="accent5"/>
+          <w:bottom w:val="single" w:sz="4" w:space="0" w:color="4472C4" w:themeColor="accent5"/>
+          <w:right w:val="single" w:sz="4" w:space="0" w:color="4472C4" w:themeColor="accent5"/>
+          <w:insideH w:val="nil"/>
+        </w:tcBorders>
+        <w:shd w:val="clear" w:color="auto" w:fill="4472C4" w:themeFill="accent5"/>
+      </w:tcPr>
+    </w:tblStylePr>
+    <w:tblStylePr w:type="lastRow">
+      <w:rPr>
+        <w:b/>
+        <w:bCs/>
+      </w:rPr>
+      <w:tblPr/>
+      <w:tcPr>
+        <w:tcBorders>
+          <w:top w:val="double" w:sz="4" w:space="0" w:color="8EAADB" w:themeColor="accent5" w:themeTint="99"/>
+        </w:tcBorders>
+      </w:tcPr>
+    </w:tblStylePr>
+    <w:tblStylePr w:type="firstCol">
+      <w:rPr>
+        <w:b/>
+        <w:bCs/>
+      </w:rPr>
+    </w:tblStylePr>
+    <w:tblStylePr w:type="lastCol">
+      <w:rPr>
+        <w:b/>
+        <w:bCs/>
+      </w:rPr>
+    </w:tblStylePr>
+    <w:tblStylePr w:type="band1Vert">
+      <w:tblPr/>
+      <w:tcPr>
+        <w:shd w:val="clear" w:color="auto" w:fill="D9E2F3" w:themeFill="accent5" w:themeFillTint="33"/>
+      </w:tcPr>
+    </w:tblStylePr>
+    <w:tblStylePr w:type="band1Horz">
+      <w:tblPr/>
+      <w:tcPr>
+        <w:shd w:val="clear" w:color="auto" w:fill="D9E2F3" w:themeFill="accent5" w:themeFillTint="33"/>
+      </w:tcPr>
+    </w:tblStylePr>
   </w:style>
 </w:styles>
 </file>

</xml_diff>

<commit_message>
bug fixes and comments
</commit_message>
<xml_diff>
--- a/Softwareengineering_report.docx
+++ b/Softwareengineering_report.docx
@@ -1,6 +1,6 @@
 
 <file path=word/document.xml><?xml version="1.0" encoding="utf-8"?>
-<w:document xmlns:wpc="http://schemas.microsoft.com/office/word/2010/wordprocessingCanvas" xmlns:mc="http://schemas.openxmlformats.org/markup-compatibility/2006" xmlns:o="urn:schemas-microsoft-com:office:office" xmlns:r="http://schemas.openxmlformats.org/officeDocument/2006/relationships" xmlns:m="http://schemas.openxmlformats.org/officeDocument/2006/math" xmlns:v="urn:schemas-microsoft-com:vml" xmlns:wp14="http://schemas.microsoft.com/office/word/2010/wordprocessingDrawing" xmlns:wp="http://schemas.openxmlformats.org/drawingml/2006/wordprocessingDrawing" xmlns:w10="urn:schemas-microsoft-com:office:word" xmlns:w="http://schemas.openxmlformats.org/wordprocessingml/2006/main" xmlns:w14="http://schemas.microsoft.com/office/word/2010/wordml" xmlns:w15="http://schemas.microsoft.com/office/word/2012/wordml" xmlns:wpg="http://schemas.microsoft.com/office/word/2010/wordprocessingGroup" xmlns:wpi="http://schemas.microsoft.com/office/word/2010/wordprocessingInk" xmlns:wne="http://schemas.microsoft.com/office/word/2006/wordml" xmlns:wps="http://schemas.microsoft.com/office/word/2010/wordprocessingShape" mc:Ignorable="w14 w15 wp14">
+<w:document xmlns:wpc="http://schemas.microsoft.com/office/word/2010/wordprocessingCanvas" xmlns:cx="http://schemas.microsoft.com/office/drawing/2014/chartex" xmlns:cx1="http://schemas.microsoft.com/office/drawing/2015/9/8/chartex" xmlns:cx2="http://schemas.microsoft.com/office/drawing/2015/10/21/chartex" xmlns:cx3="http://schemas.microsoft.com/office/drawing/2016/5/9/chartex" xmlns:cx4="http://schemas.microsoft.com/office/drawing/2016/5/10/chartex" xmlns:cx5="http://schemas.microsoft.com/office/drawing/2016/5/11/chartex" xmlns:cx6="http://schemas.microsoft.com/office/drawing/2016/5/12/chartex" xmlns:cx7="http://schemas.microsoft.com/office/drawing/2016/5/13/chartex" xmlns:cx8="http://schemas.microsoft.com/office/drawing/2016/5/14/chartex" xmlns:mc="http://schemas.openxmlformats.org/markup-compatibility/2006" xmlns:aink="http://schemas.microsoft.com/office/drawing/2016/ink" xmlns:am3d="http://schemas.microsoft.com/office/drawing/2017/model3d" xmlns:o="urn:schemas-microsoft-com:office:office" xmlns:r="http://schemas.openxmlformats.org/officeDocument/2006/relationships" xmlns:m="http://schemas.openxmlformats.org/officeDocument/2006/math" xmlns:v="urn:schemas-microsoft-com:vml" xmlns:wp14="http://schemas.microsoft.com/office/word/2010/wordprocessingDrawing" xmlns:wp="http://schemas.openxmlformats.org/drawingml/2006/wordprocessingDrawing" xmlns:w10="urn:schemas-microsoft-com:office:word" xmlns:w="http://schemas.openxmlformats.org/wordprocessingml/2006/main" xmlns:w14="http://schemas.microsoft.com/office/word/2010/wordml" xmlns:w15="http://schemas.microsoft.com/office/word/2012/wordml" xmlns:w16cid="http://schemas.microsoft.com/office/word/2016/wordml/cid" xmlns:w16se="http://schemas.microsoft.com/office/word/2015/wordml/symex" xmlns:wpg="http://schemas.microsoft.com/office/word/2010/wordprocessingGroup" xmlns:wpi="http://schemas.microsoft.com/office/word/2010/wordprocessingInk" xmlns:wne="http://schemas.microsoft.com/office/word/2006/wordml" xmlns:wps="http://schemas.microsoft.com/office/word/2010/wordprocessingShape" mc:Ignorable="w14 w15 w16se w16cid wp14">
   <w:body>
     <w:p>
       <w:pPr>
@@ -9,21 +9,12 @@
           <w:u w:val="single"/>
         </w:rPr>
       </w:pPr>
-      <w:proofErr w:type="spellStart"/>
       <w:r>
         <w:rPr>
           <w:sz w:val="96"/>
           <w:u w:val="single"/>
         </w:rPr>
-        <w:t>Blockchain</w:t>
-      </w:r>
-      <w:proofErr w:type="spellEnd"/>
-      <w:r>
-        <w:rPr>
-          <w:sz w:val="96"/>
-          <w:u w:val="single"/>
-        </w:rPr>
-        <w:t xml:space="preserve"> Bridge</w:t>
+        <w:t>Blockchain Bridge</w:t>
       </w:r>
     </w:p>
     <w:p>
@@ -233,7 +224,10 @@
           <w:tcPr>
             <w:tcW w:w="3005" w:type="dxa"/>
           </w:tcPr>
-          <w:p/>
+          <w:p>
+            <w:bookmarkStart w:id="0" w:name="_GoBack"/>
+            <w:bookmarkEnd w:id="0"/>
+          </w:p>
         </w:tc>
         <w:tc>
           <w:tcPr>
@@ -295,7 +289,13 @@
           </w:tcPr>
           <w:p>
             <w:r>
-              <w:t>Jw2</w:t>
+              <w:t>J</w:t>
+            </w:r>
+            <w:r>
+              <w:t>w</w:t>
+            </w:r>
+            <w:r>
+              <w:t>15450</w:t>
             </w:r>
           </w:p>
         </w:tc>
@@ -990,7 +990,6 @@
               </w:rPr>
             </w:pPr>
             <w:proofErr w:type="spellStart"/>
-            <w:proofErr w:type="gramStart"/>
             <w:r>
               <w:rPr>
                 <w:color w:val="385623" w:themeColor="accent6" w:themeShade="80"/>
@@ -998,7 +997,6 @@
               <w:t>libGDK</w:t>
             </w:r>
             <w:proofErr w:type="spellEnd"/>
-            <w:proofErr w:type="gramEnd"/>
             <w:r>
               <w:rPr>
                 <w:color w:val="385623" w:themeColor="accent6" w:themeShade="80"/>
@@ -1458,15 +1456,7 @@
     </w:p>
     <w:p>
       <w:r>
-        <w:t xml:space="preserve">We held meetings each week during which we set out goals blah </w:t>
-      </w:r>
-      <w:proofErr w:type="spellStart"/>
-      <w:r>
-        <w:t>blah</w:t>
-      </w:r>
-      <w:proofErr w:type="spellEnd"/>
-      <w:r>
-        <w:t>.</w:t>
+        <w:t>We held meetings each week during which we set out goals blah blah.</w:t>
       </w:r>
       <w:r>
         <w:t xml:space="preserve"> One team member would keep minutes.</w:t>
@@ -2933,15 +2923,7 @@
         </w:numPr>
       </w:pPr>
       <w:r>
-        <w:t xml:space="preserve">Teaching the audience an overview of how </w:t>
-      </w:r>
-      <w:proofErr w:type="spellStart"/>
-      <w:r>
-        <w:t>blockchain</w:t>
-      </w:r>
-      <w:proofErr w:type="spellEnd"/>
-      <w:r>
-        <w:t xml:space="preserve"> works, using three different methods to teach the stages of verification, hash codes and distribution. </w:t>
+        <w:t xml:space="preserve">Teaching the audience an overview of how blockchain works, using three different methods to teach the stages of verification, hash codes and distribution. </w:t>
       </w:r>
     </w:p>
     <w:p>
@@ -2958,15 +2940,7 @@
         </w:numPr>
       </w:pPr>
       <w:r>
-        <w:t xml:space="preserve">Mario style / platformer style world where the user collects blocks. Upon collecting blocks they are faced with challenges that teach them about </w:t>
-      </w:r>
-      <w:proofErr w:type="spellStart"/>
-      <w:r>
-        <w:t>blockchain</w:t>
-      </w:r>
-      <w:proofErr w:type="spellEnd"/>
-      <w:r>
-        <w:t>. On success they add this to a bridge to signify progress. Challenges involve mining for hash codes for proof of work and so on.</w:t>
+        <w:t>Mario style / platformer style world where the user collects blocks. Upon collecting blocks they are faced with challenges that teach them about blockchain. On success they add this to a bridge to signify progress. Challenges involve mining for hash codes for proof of work and so on.</w:t>
       </w:r>
     </w:p>
     <w:p>
@@ -3102,16 +3076,7 @@
         <w:t xml:space="preserve"> Three paired programming teams were decided to work on each initial goalpost.</w:t>
       </w:r>
       <w:r>
-        <w:t xml:space="preserve"> </w:t>
-      </w:r>
-      <w:r>
-        <w:t xml:space="preserve"> Nick </w:t>
-      </w:r>
-      <w:r>
-        <w:t xml:space="preserve">also </w:t>
-      </w:r>
-      <w:r>
-        <w:t>made the walking animation for the main character.</w:t>
+        <w:t xml:space="preserve">  Nick also made the walking animation for the main character.</w:t>
       </w:r>
     </w:p>
     <w:p>
@@ -3672,15 +3637,7 @@
         </w:drawing>
       </w:r>
       <w:r>
-        <w:t xml:space="preserve">Come and Leo have followed tutorials to create the basis for a platformer with graphics using </w:t>
-      </w:r>
-      <w:proofErr w:type="spellStart"/>
-      <w:r>
-        <w:t>Javafx</w:t>
-      </w:r>
-      <w:proofErr w:type="spellEnd"/>
-      <w:r>
-        <w:t>. They also created an item object that can be picked up and moved by the main player, which is capable of moving using keyboard input.</w:t>
+        <w:t>Come and Leo have followed tutorials to create the basis for a platformer with graphics using Javafx. They also created an item object that can be picked up and moved by the main player, which is capable of moving using keyboard input.</w:t>
       </w:r>
       <w:r>
         <w:rPr>
@@ -3810,23 +3767,7 @@
         </w:drawing>
       </w:r>
       <w:r>
-        <w:t xml:space="preserve">Nick and Nadia have created a </w:t>
-      </w:r>
-      <w:proofErr w:type="spellStart"/>
-      <w:r>
-        <w:t>draggable</w:t>
-      </w:r>
-      <w:proofErr w:type="spellEnd"/>
-      <w:r>
-        <w:t xml:space="preserve"> object which can be dragged and snapped onto a target object which will form the basis for the </w:t>
-      </w:r>
-      <w:proofErr w:type="spellStart"/>
-      <w:r>
-        <w:t>minigame</w:t>
-      </w:r>
-      <w:proofErr w:type="spellEnd"/>
-      <w:r>
-        <w:t>.</w:t>
+        <w:t>Nick and Nadia have created a draggable object which can be dragged and snapped onto a target object which will form the basis for the minigame.</w:t>
       </w:r>
     </w:p>
     <w:p>
@@ -4128,16 +4069,8 @@
               <w:rPr>
                 <w:color w:val="2F5496" w:themeColor="accent5" w:themeShade="BF"/>
               </w:rPr>
-              <w:t xml:space="preserve">Transition to </w:t>
-            </w:r>
-            <w:proofErr w:type="spellStart"/>
-            <w:r>
-              <w:rPr>
-                <w:color w:val="2F5496" w:themeColor="accent5" w:themeShade="BF"/>
-              </w:rPr>
-              <w:t>minigame</w:t>
-            </w:r>
-            <w:proofErr w:type="spellEnd"/>
+              <w:t>Transition to minigame</w:t>
+            </w:r>
           </w:p>
         </w:tc>
       </w:tr>
@@ -4312,23 +4245,7 @@
         </w:drawing>
       </w:r>
       <w:r>
-        <w:t xml:space="preserve">The teams all met up to integrate what we had done so far. At this point when a player picked up a block, there was a successful transition to the </w:t>
-      </w:r>
-      <w:proofErr w:type="spellStart"/>
-      <w:r>
-        <w:t>minigame</w:t>
-      </w:r>
-      <w:proofErr w:type="spellEnd"/>
-      <w:r>
-        <w:t xml:space="preserve"> ‘screen’, and a successful transition back to the game when the </w:t>
-      </w:r>
-      <w:proofErr w:type="spellStart"/>
-      <w:r>
-        <w:t>minigame</w:t>
-      </w:r>
-      <w:proofErr w:type="spellEnd"/>
-      <w:r>
-        <w:t xml:space="preserve"> is ‘completed’.</w:t>
+        <w:t>The teams all met up to integrate what we had done so far. At this point when a player picked up a block, there was a successful transition to the minigame ‘screen’, and a successful transition back to the game when the minigame is ‘completed’.</w:t>
       </w:r>
     </w:p>
     <w:p>
@@ -4343,21 +4260,8 @@
         </w:rPr>
       </w:pPr>
       <w:r>
-        <w:t xml:space="preserve">Nick worked on the transition screen (aesthetic) to the </w:t>
-      </w:r>
-      <w:proofErr w:type="spellStart"/>
-      <w:r>
-        <w:t>minigame</w:t>
-      </w:r>
-      <w:proofErr w:type="spellEnd"/>
-      <w:r>
-        <w:t xml:space="preserve"> by working out how to animate in </w:t>
-      </w:r>
-      <w:proofErr w:type="spellStart"/>
-      <w:r>
-        <w:t>Javafx</w:t>
-      </w:r>
-      <w:proofErr w:type="spellEnd"/>
+        <w:t>Nick worked on the transition screen (aesthetic) to the minigame by working out how to animate in Javafx</w:t>
+      </w:r>
       <w:r>
         <w:t xml:space="preserve"> (see X)</w:t>
       </w:r>
@@ -4713,26 +4617,10 @@
         </w:rPr>
       </w:pPr>
       <w:r>
-        <w:t xml:space="preserve">Nadia developed a </w:t>
-      </w:r>
-      <w:proofErr w:type="spellStart"/>
-      <w:r>
-        <w:t>minigame</w:t>
-      </w:r>
-      <w:proofErr w:type="spellEnd"/>
-      <w:r>
-        <w:t xml:space="preserve"> class which contains drag-able objects that detect when they are overlapping.</w:t>
-      </w:r>
-      <w:r>
-        <w:t xml:space="preserve"> This serves as a precursor to the development of the first style of </w:t>
-      </w:r>
-      <w:proofErr w:type="spellStart"/>
-      <w:r>
-        <w:t>minigame</w:t>
-      </w:r>
-      <w:proofErr w:type="spellEnd"/>
-      <w:r>
-        <w:t>.</w:t>
+        <w:t>Nadia developed a minigame class which contains drag-able objects that detect when they are overlapping.</w:t>
+      </w:r>
+      <w:r>
+        <w:t xml:space="preserve"> This serves as a precursor to the development of the first style of minigame.</w:t>
       </w:r>
     </w:p>
     <w:p>
@@ -4801,15 +4689,7 @@
                 <w:bCs w:val="0"/>
                 <w:sz w:val="24"/>
               </w:rPr>
-              <w:t>3</w:t>
-            </w:r>
-            <w:r>
-              <w:rPr>
-                <w:b w:val="0"/>
-                <w:bCs w:val="0"/>
-                <w:sz w:val="24"/>
-              </w:rPr>
-              <w:t xml:space="preserve"> – Progress and </w:t>
+              <w:t xml:space="preserve">3 – Progress and </w:t>
             </w:r>
             <w:proofErr w:type="spellStart"/>
             <w:r>
@@ -5074,17 +4954,8 @@
                 <w:strike/>
                 <w:color w:val="2F5496" w:themeColor="accent5" w:themeShade="BF"/>
               </w:rPr>
-              <w:t xml:space="preserve">Transition to </w:t>
-            </w:r>
-            <w:proofErr w:type="spellStart"/>
-            <w:r>
-              <w:rPr>
-                <w:strike/>
-                <w:color w:val="2F5496" w:themeColor="accent5" w:themeShade="BF"/>
-              </w:rPr>
-              <w:t>minigame</w:t>
-            </w:r>
-            <w:proofErr w:type="spellEnd"/>
+              <w:t>Transition to minigame</w:t>
+            </w:r>
           </w:p>
         </w:tc>
       </w:tr>
@@ -5229,8 +5100,6 @@
           <w:u w:val="single"/>
         </w:rPr>
       </w:pPr>
-      <w:bookmarkStart w:id="0" w:name="_GoBack"/>
-      <w:bookmarkEnd w:id="0"/>
       <w:r>
         <w:rPr>
           <w:b/>
@@ -5307,7 +5176,7 @@
 </file>
 
 <file path=word/numbering.xml><?xml version="1.0" encoding="utf-8"?>
-<w:numbering xmlns:wpc="http://schemas.microsoft.com/office/word/2010/wordprocessingCanvas" xmlns:mc="http://schemas.openxmlformats.org/markup-compatibility/2006" xmlns:o="urn:schemas-microsoft-com:office:office" xmlns:r="http://schemas.openxmlformats.org/officeDocument/2006/relationships" xmlns:m="http://schemas.openxmlformats.org/officeDocument/2006/math" xmlns:v="urn:schemas-microsoft-com:vml" xmlns:wp14="http://schemas.microsoft.com/office/word/2010/wordprocessingDrawing" xmlns:wp="http://schemas.openxmlformats.org/drawingml/2006/wordprocessingDrawing" xmlns:w10="urn:schemas-microsoft-com:office:word" xmlns:w="http://schemas.openxmlformats.org/wordprocessingml/2006/main" xmlns:w14="http://schemas.microsoft.com/office/word/2010/wordml" xmlns:w15="http://schemas.microsoft.com/office/word/2012/wordml" xmlns:wpg="http://schemas.microsoft.com/office/word/2010/wordprocessingGroup" xmlns:wpi="http://schemas.microsoft.com/office/word/2010/wordprocessingInk" xmlns:wne="http://schemas.microsoft.com/office/word/2006/wordml" xmlns:wps="http://schemas.microsoft.com/office/word/2010/wordprocessingShape" mc:Ignorable="w14 w15 wp14">
+<w:numbering xmlns:wpc="http://schemas.microsoft.com/office/word/2010/wordprocessingCanvas" xmlns:cx="http://schemas.microsoft.com/office/drawing/2014/chartex" xmlns:cx1="http://schemas.microsoft.com/office/drawing/2015/9/8/chartex" xmlns:cx2="http://schemas.microsoft.com/office/drawing/2015/10/21/chartex" xmlns:cx3="http://schemas.microsoft.com/office/drawing/2016/5/9/chartex" xmlns:cx4="http://schemas.microsoft.com/office/drawing/2016/5/10/chartex" xmlns:cx5="http://schemas.microsoft.com/office/drawing/2016/5/11/chartex" xmlns:cx6="http://schemas.microsoft.com/office/drawing/2016/5/12/chartex" xmlns:cx7="http://schemas.microsoft.com/office/drawing/2016/5/13/chartex" xmlns:cx8="http://schemas.microsoft.com/office/drawing/2016/5/14/chartex" xmlns:mc="http://schemas.openxmlformats.org/markup-compatibility/2006" xmlns:aink="http://schemas.microsoft.com/office/drawing/2016/ink" xmlns:am3d="http://schemas.microsoft.com/office/drawing/2017/model3d" xmlns:o="urn:schemas-microsoft-com:office:office" xmlns:r="http://schemas.openxmlformats.org/officeDocument/2006/relationships" xmlns:m="http://schemas.openxmlformats.org/officeDocument/2006/math" xmlns:v="urn:schemas-microsoft-com:vml" xmlns:wp14="http://schemas.microsoft.com/office/word/2010/wordprocessingDrawing" xmlns:wp="http://schemas.openxmlformats.org/drawingml/2006/wordprocessingDrawing" xmlns:w10="urn:schemas-microsoft-com:office:word" xmlns:w="http://schemas.openxmlformats.org/wordprocessingml/2006/main" xmlns:w14="http://schemas.microsoft.com/office/word/2010/wordml" xmlns:w15="http://schemas.microsoft.com/office/word/2012/wordml" xmlns:w16cid="http://schemas.microsoft.com/office/word/2016/wordml/cid" xmlns:w16se="http://schemas.microsoft.com/office/word/2015/wordml/symex" xmlns:wpg="http://schemas.microsoft.com/office/word/2010/wordprocessingGroup" xmlns:wpi="http://schemas.microsoft.com/office/word/2010/wordprocessingInk" xmlns:wne="http://schemas.microsoft.com/office/word/2006/wordml" xmlns:wps="http://schemas.microsoft.com/office/word/2010/wordprocessingShape" mc:Ignorable="w14 w15 w16se w16cid wp14">
   <w:abstractNum w:abstractNumId="0" w15:restartNumberingAfterBreak="0">
     <w:nsid w:val="03A46AC8"/>
     <w:multiLevelType w:val="hybridMultilevel"/>
@@ -7777,7 +7646,7 @@
 </file>
 
 <file path=word/styles.xml><?xml version="1.0" encoding="utf-8"?>
-<w:styles xmlns:mc="http://schemas.openxmlformats.org/markup-compatibility/2006" xmlns:r="http://schemas.openxmlformats.org/officeDocument/2006/relationships" xmlns:w="http://schemas.openxmlformats.org/wordprocessingml/2006/main" xmlns:w14="http://schemas.microsoft.com/office/word/2010/wordml" xmlns:w15="http://schemas.microsoft.com/office/word/2012/wordml" mc:Ignorable="w14 w15">
+<w:styles xmlns:mc="http://schemas.openxmlformats.org/markup-compatibility/2006" xmlns:r="http://schemas.openxmlformats.org/officeDocument/2006/relationships" xmlns:w="http://schemas.openxmlformats.org/wordprocessingml/2006/main" xmlns:w14="http://schemas.microsoft.com/office/word/2010/wordml" xmlns:w15="http://schemas.microsoft.com/office/word/2012/wordml" xmlns:w16cid="http://schemas.microsoft.com/office/word/2016/wordml/cid" xmlns:w16se="http://schemas.microsoft.com/office/word/2015/wordml/symex" mc:Ignorable="w14 w15 w16se w16cid">
   <w:docDefaults>
     <w:rPrDefault>
       <w:rPr>
@@ -7793,7 +7662,7 @@
       </w:pPr>
     </w:pPrDefault>
   </w:docDefaults>
-  <w:latentStyles w:defLockedState="0" w:defUIPriority="99" w:defSemiHidden="0" w:defUnhideWhenUsed="0" w:defQFormat="0" w:count="371">
+  <w:latentStyles w:defLockedState="0" w:defUIPriority="99" w:defSemiHidden="0" w:defUnhideWhenUsed="0" w:defQFormat="0" w:count="376">
     <w:lsdException w:name="Normal" w:uiPriority="0" w:qFormat="1"/>
     <w:lsdException w:name="heading 1" w:uiPriority="9" w:qFormat="1"/>
     <w:lsdException w:name="heading 2" w:semiHidden="1" w:uiPriority="9" w:unhideWhenUsed="1" w:qFormat="1"/>
@@ -7899,7 +7768,6 @@
     <w:lsdException w:name="HTML Sample" w:semiHidden="1" w:unhideWhenUsed="1"/>
     <w:lsdException w:name="HTML Typewriter" w:semiHidden="1" w:unhideWhenUsed="1"/>
     <w:lsdException w:name="HTML Variable" w:semiHidden="1" w:unhideWhenUsed="1"/>
-    <w:lsdException w:name="Normal Table" w:semiHidden="1" w:unhideWhenUsed="1"/>
     <w:lsdException w:name="annotation subject" w:semiHidden="1" w:unhideWhenUsed="1"/>
     <w:lsdException w:name="No List" w:semiHidden="1" w:unhideWhenUsed="1"/>
     <w:lsdException w:name="Outline List 1" w:semiHidden="1" w:unhideWhenUsed="1"/>
@@ -7942,11 +7810,8 @@
     <w:lsdException w:name="Table Contemporary" w:semiHidden="1" w:unhideWhenUsed="1"/>
     <w:lsdException w:name="Table Elegant" w:semiHidden="1" w:unhideWhenUsed="1"/>
     <w:lsdException w:name="Table Professional" w:semiHidden="1" w:unhideWhenUsed="1"/>
-    <w:lsdException w:name="Table Subtle 1" w:semiHidden="1" w:unhideWhenUsed="1"/>
     <w:lsdException w:name="Table Subtle 2" w:semiHidden="1" w:unhideWhenUsed="1"/>
     <w:lsdException w:name="Table Web 1" w:semiHidden="1" w:unhideWhenUsed="1"/>
-    <w:lsdException w:name="Table Web 2" w:semiHidden="1" w:unhideWhenUsed="1"/>
-    <w:lsdException w:name="Table Web 3" w:semiHidden="1" w:unhideWhenUsed="1"/>
     <w:lsdException w:name="Balloon Text" w:semiHidden="1" w:unhideWhenUsed="1"/>
     <w:lsdException w:name="Table Grid" w:uiPriority="39"/>
     <w:lsdException w:name="Table Theme" w:semiHidden="1" w:unhideWhenUsed="1"/>
@@ -8165,6 +8030,11 @@
     <w:lsdException w:name="List Table 5 Dark Accent 6" w:uiPriority="50"/>
     <w:lsdException w:name="List Table 6 Colorful Accent 6" w:uiPriority="51"/>
     <w:lsdException w:name="List Table 7 Colorful Accent 6" w:uiPriority="52"/>
+    <w:lsdException w:name="Mention" w:semiHidden="1" w:unhideWhenUsed="1"/>
+    <w:lsdException w:name="Smart Hyperlink" w:semiHidden="1" w:unhideWhenUsed="1"/>
+    <w:lsdException w:name="Hashtag" w:semiHidden="1" w:unhideWhenUsed="1"/>
+    <w:lsdException w:name="Unresolved Mention" w:semiHidden="1" w:unhideWhenUsed="1"/>
+    <w:lsdException w:name="Smart Link" w:semiHidden="1" w:unhideWhenUsed="1"/>
   </w:latentStyles>
   <w:style w:type="paragraph" w:default="1" w:styleId="Normal">
     <w:name w:val="Normal"/>
@@ -8173,6 +8043,7 @@
   <w:style w:type="character" w:default="1" w:styleId="DefaultParagraphFont">
     <w:name w:val="Default Paragraph Font"/>
     <w:uiPriority w:val="1"/>
+    <w:semiHidden/>
     <w:unhideWhenUsed/>
   </w:style>
   <w:style w:type="table" w:default="1" w:styleId="TableNormal">
@@ -8458,6 +8329,36 @@
         <w:shd w:val="clear" w:color="auto" w:fill="D9E2F3" w:themeFill="accent5" w:themeFillTint="33"/>
       </w:tcPr>
     </w:tblStylePr>
+  </w:style>
+  <w:style w:type="paragraph" w:styleId="BalloonText">
+    <w:name w:val="Balloon Text"/>
+    <w:basedOn w:val="Normal"/>
+    <w:link w:val="BalloonTextChar"/>
+    <w:uiPriority w:val="99"/>
+    <w:semiHidden/>
+    <w:unhideWhenUsed/>
+    <w:rsid w:val="007473EC"/>
+    <w:pPr>
+      <w:spacing w:after="0" w:line="240" w:lineRule="auto"/>
+    </w:pPr>
+    <w:rPr>
+      <w:rFonts w:ascii="Times New Roman" w:hAnsi="Times New Roman" w:cs="Times New Roman"/>
+      <w:sz w:val="18"/>
+      <w:szCs w:val="18"/>
+    </w:rPr>
+  </w:style>
+  <w:style w:type="character" w:customStyle="1" w:styleId="BalloonTextChar">
+    <w:name w:val="Balloon Text Char"/>
+    <w:basedOn w:val="DefaultParagraphFont"/>
+    <w:link w:val="BalloonText"/>
+    <w:uiPriority w:val="99"/>
+    <w:semiHidden/>
+    <w:rsid w:val="007473EC"/>
+    <w:rPr>
+      <w:rFonts w:ascii="Times New Roman" w:hAnsi="Times New Roman" w:cs="Times New Roman"/>
+      <w:sz w:val="18"/>
+      <w:szCs w:val="18"/>
+    </w:rPr>
   </w:style>
 </w:styles>
 </file>

</xml_diff>